<commit_message>
Se realizan cambios en las plantillas y los campos de imagenes
</commit_message>
<xml_diff>
--- a/templates/templateTRAFO1FS.docx
+++ b/templates/templateTRAFO1FS.docx
@@ -67,6 +67,7 @@
         <w:t xml:space="preserve">N° </w:t>
       </w:r>
       <w:bookmarkStart w:id="0" w:name="_Hlk205303817"/>
+      <w:proofErr w:type="gramStart"/>
       <w:r>
         <w:rPr>
           <w:rFonts w:cs="Arial"/>
@@ -76,9 +77,9 @@
           <w:highlight w:val="red"/>
           <w:lang w:val="pt-BR"/>
         </w:rPr>
-        <w:t xml:space="preserve">{{ nroTransformador </w:t>
-      </w:r>
-      <w:bookmarkStart w:id="1" w:name="_Hlk205145585"/>
+        <w:t xml:space="preserve">{{ </w:t>
+      </w:r>
+      <w:proofErr w:type="spellStart"/>
       <w:r>
         <w:rPr>
           <w:rFonts w:cs="Arial"/>
@@ -88,8 +89,10 @@
           <w:highlight w:val="red"/>
           <w:lang w:val="pt-BR"/>
         </w:rPr>
-        <w:t>| default("N/A")</w:t>
-      </w:r>
+        <w:t>nroTransformador</w:t>
+      </w:r>
+      <w:proofErr w:type="spellEnd"/>
+      <w:proofErr w:type="gramEnd"/>
       <w:r>
         <w:rPr>
           <w:rFonts w:cs="Arial"/>
@@ -101,7 +104,7 @@
         </w:rPr>
         <w:t xml:space="preserve"> </w:t>
       </w:r>
-      <w:bookmarkEnd w:id="1"/>
+      <w:bookmarkStart w:id="1" w:name="_Hlk205145585"/>
       <w:r>
         <w:rPr>
           <w:rFonts w:cs="Arial"/>
@@ -111,7 +114,54 @@
           <w:highlight w:val="red"/>
           <w:lang w:val="pt-BR"/>
         </w:rPr>
-        <w:t>}}</w:t>
+        <w:t>| default("N/A"</w:t>
+      </w:r>
+      <w:proofErr w:type="gramStart"/>
+      <w:r>
+        <w:rPr>
+          <w:rFonts w:cs="Arial"/>
+          <w:b/>
+          <w:bCs/>
+          <w:szCs w:val="24"/>
+          <w:highlight w:val="red"/>
+          <w:lang w:val="pt-BR"/>
+        </w:rPr>
+        <w:t>)</w:t>
+      </w:r>
+      <w:r>
+        <w:rPr>
+          <w:rFonts w:cs="Arial"/>
+          <w:b/>
+          <w:bCs/>
+          <w:szCs w:val="24"/>
+          <w:highlight w:val="red"/>
+          <w:lang w:val="pt-BR"/>
+        </w:rPr>
+        <w:t xml:space="preserve"> </w:t>
+      </w:r>
+      <w:bookmarkEnd w:id="1"/>
+      <w:r>
+        <w:rPr>
+          <w:rFonts w:cs="Arial"/>
+          <w:b/>
+          <w:bCs/>
+          <w:szCs w:val="24"/>
+          <w:highlight w:val="red"/>
+          <w:lang w:val="pt-BR"/>
+        </w:rPr>
+        <w:t>}</w:t>
+      </w:r>
+      <w:proofErr w:type="gramEnd"/>
+      <w:r>
+        <w:rPr>
+          <w:rFonts w:cs="Arial"/>
+          <w:b/>
+          <w:bCs/>
+          <w:szCs w:val="24"/>
+          <w:highlight w:val="red"/>
+          <w:lang w:val="pt-BR"/>
+        </w:rPr>
+        <w:t>}</w:t>
       </w:r>
       <w:bookmarkEnd w:id="0"/>
     </w:p>
@@ -183,9 +233,9 @@
           <w:highlight w:val="red"/>
           <w:lang w:val="es-MX"/>
         </w:rPr>
-        <w:t xml:space="preserve"> capacidadTransformador | default("N/A")  }}</w:t>
-      </w:r>
-      <w:bookmarkEnd w:id="2"/>
+        <w:t xml:space="preserve"> </w:t>
+      </w:r>
+      <w:proofErr w:type="spellStart"/>
       <w:r>
         <w:rPr>
           <w:rFonts w:cs="Arial"/>
@@ -193,16 +243,9 @@
           <w:highlight w:val="red"/>
           <w:lang w:val="es-MX"/>
         </w:rPr>
-        <w:t xml:space="preserve"> KVA</w:t>
-      </w:r>
-      <w:r>
-        <w:rPr>
-          <w:rFonts w:cs="Arial"/>
-          <w:szCs w:val="24"/>
-          <w:lang w:val="es-MX"/>
-        </w:rPr>
-        <w:t xml:space="preserve"> - </w:t>
-      </w:r>
+        <w:t>capacidadTransformador</w:t>
+      </w:r>
+      <w:proofErr w:type="spellEnd"/>
       <w:r>
         <w:rPr>
           <w:rFonts w:cs="Arial"/>
@@ -210,8 +253,9 @@
           <w:highlight w:val="red"/>
           <w:lang w:val="es-MX"/>
         </w:rPr>
-        <w:t>(</w:t>
-      </w:r>
+        <w:t xml:space="preserve"> | default("N/A")  }}</w:t>
+      </w:r>
+      <w:bookmarkEnd w:id="2"/>
       <w:r>
         <w:rPr>
           <w:rFonts w:cs="Arial"/>
@@ -219,7 +263,15 @@
           <w:highlight w:val="red"/>
           <w:lang w:val="es-MX"/>
         </w:rPr>
-        <w:t>{{ voltajePrimario | default("N/A")  }}</w:t>
+        <w:t xml:space="preserve"> KVA</w:t>
+      </w:r>
+      <w:r>
+        <w:rPr>
+          <w:rFonts w:cs="Arial"/>
+          <w:szCs w:val="24"/>
+          <w:lang w:val="es-MX"/>
+        </w:rPr>
+        <w:t xml:space="preserve"> - </w:t>
       </w:r>
       <w:r>
         <w:rPr>
@@ -228,7 +280,7 @@
           <w:highlight w:val="red"/>
           <w:lang w:val="es-MX"/>
         </w:rPr>
-        <w:t>/</w:t>
+        <w:t>(</w:t>
       </w:r>
       <w:r>
         <w:rPr>
@@ -237,8 +289,9 @@
           <w:highlight w:val="red"/>
           <w:lang w:val="es-MX"/>
         </w:rPr>
-        <w:t>(</w:t>
-      </w:r>
+        <w:t xml:space="preserve">{{ </w:t>
+      </w:r>
+      <w:proofErr w:type="spellStart"/>
       <w:r>
         <w:rPr>
           <w:rFonts w:cs="Arial"/>
@@ -246,7 +299,64 @@
           <w:highlight w:val="red"/>
           <w:lang w:val="es-MX"/>
         </w:rPr>
-        <w:t>{{ voltajeSecundario | default("N/A")  }}</w:t>
+        <w:t>voltajePrimario</w:t>
+      </w:r>
+      <w:proofErr w:type="spellEnd"/>
+      <w:r>
+        <w:rPr>
+          <w:rFonts w:cs="Arial"/>
+          <w:szCs w:val="24"/>
+          <w:highlight w:val="red"/>
+          <w:lang w:val="es-MX"/>
+        </w:rPr>
+        <w:t xml:space="preserve"> | default("N/A")  }}</w:t>
+      </w:r>
+      <w:r>
+        <w:rPr>
+          <w:rFonts w:cs="Arial"/>
+          <w:szCs w:val="24"/>
+          <w:highlight w:val="red"/>
+          <w:lang w:val="es-MX"/>
+        </w:rPr>
+        <w:t>/</w:t>
+      </w:r>
+      <w:r>
+        <w:rPr>
+          <w:rFonts w:cs="Arial"/>
+          <w:szCs w:val="24"/>
+          <w:highlight w:val="red"/>
+          <w:lang w:val="es-MX"/>
+        </w:rPr>
+        <w:t>(</w:t>
+      </w:r>
+      <w:r>
+        <w:rPr>
+          <w:rFonts w:cs="Arial"/>
+          <w:szCs w:val="24"/>
+          <w:highlight w:val="red"/>
+          <w:lang w:val="es-MX"/>
+        </w:rPr>
+        <w:t xml:space="preserve">{{ </w:t>
+      </w:r>
+      <w:proofErr w:type="spellStart"/>
+      <w:r>
+        <w:rPr>
+          <w:rFonts w:cs="Arial"/>
+          <w:szCs w:val="24"/>
+          <w:highlight w:val="red"/>
+          <w:lang w:val="es-MX"/>
+        </w:rPr>
+        <w:t>voltajeSecundario</w:t>
+      </w:r>
+      <w:proofErr w:type="spellEnd"/>
+      <w:r>
+        <w:rPr>
+          <w:rFonts w:cs="Arial"/>
+          <w:szCs w:val="24"/>
+          <w:highlight w:val="red"/>
+          <w:lang w:val="es-MX"/>
+        </w:rPr>
+        <w:t xml:space="preserve"> | default("N/A")  }}</w:t>
       </w:r>
       <w:r>
         <w:rPr>
@@ -318,7 +428,25 @@
           <w:szCs w:val="24"/>
           <w:highlight w:val="red"/>
         </w:rPr>
-        <w:t>{{ nombreProyecto | default("N/A")  }}</w:t>
+        <w:t xml:space="preserve">{{ </w:t>
+      </w:r>
+      <w:proofErr w:type="spellStart"/>
+      <w:r>
+        <w:rPr>
+          <w:rFonts w:cs="Arial"/>
+          <w:szCs w:val="24"/>
+          <w:highlight w:val="red"/>
+        </w:rPr>
+        <w:t>nombreProyecto</w:t>
+      </w:r>
+      <w:proofErr w:type="spellEnd"/>
+      <w:r>
+        <w:rPr>
+          <w:rFonts w:cs="Arial"/>
+          <w:szCs w:val="24"/>
+          <w:highlight w:val="red"/>
+        </w:rPr>
+        <w:t xml:space="preserve"> | default("N/A")  }}</w:t>
       </w:r>
     </w:p>
     <w:p>
@@ -341,34 +469,62 @@
           <w:szCs w:val="24"/>
           <w:highlight w:val="red"/>
         </w:rPr>
-        <w:t>{{ nombreCiudadoMunicipio | default("N/A")  }}</w:t>
-      </w:r>
-      <w:bookmarkEnd w:id="4"/>
+        <w:t xml:space="preserve">{{ </w:t>
+      </w:r>
+      <w:proofErr w:type="spellStart"/>
       <w:r>
         <w:rPr>
           <w:rFonts w:cs="Arial"/>
           <w:szCs w:val="24"/>
           <w:highlight w:val="red"/>
         </w:rPr>
-        <w:t>,</w:t>
-      </w:r>
+        <w:t>nombreCiudadoMunicipio</w:t>
+      </w:r>
+      <w:proofErr w:type="spellEnd"/>
       <w:r>
         <w:rPr>
           <w:rFonts w:cs="Arial"/>
           <w:szCs w:val="24"/>
           <w:highlight w:val="red"/>
         </w:rPr>
-        <w:t xml:space="preserve"> </w:t>
-      </w:r>
-      <w:bookmarkStart w:id="5" w:name="_Hlk205304811"/>
+        <w:t xml:space="preserve"> | default("N/A")  }}</w:t>
+      </w:r>
+      <w:bookmarkEnd w:id="4"/>
       <w:r>
         <w:rPr>
           <w:rFonts w:cs="Arial"/>
           <w:szCs w:val="24"/>
           <w:highlight w:val="red"/>
         </w:rPr>
-        <w:t>{{ nombreDepartamento</w:t>
-      </w:r>
+        <w:t>,</w:t>
+      </w:r>
+      <w:r>
+        <w:rPr>
+          <w:rFonts w:cs="Arial"/>
+          <w:szCs w:val="24"/>
+          <w:highlight w:val="red"/>
+        </w:rPr>
+        <w:t xml:space="preserve"> </w:t>
+      </w:r>
+      <w:bookmarkStart w:id="5" w:name="_Hlk205304811"/>
+      <w:r>
+        <w:rPr>
+          <w:rFonts w:cs="Arial"/>
+          <w:szCs w:val="24"/>
+          <w:highlight w:val="red"/>
+        </w:rPr>
+        <w:t xml:space="preserve">{{ </w:t>
+      </w:r>
+      <w:proofErr w:type="spellStart"/>
+      <w:r>
+        <w:rPr>
+          <w:rFonts w:cs="Arial"/>
+          <w:szCs w:val="24"/>
+          <w:highlight w:val="red"/>
+        </w:rPr>
+        <w:t>nombreDepartamento</w:t>
+      </w:r>
+      <w:proofErr w:type="spellEnd"/>
       <w:r>
         <w:rPr>
           <w:rFonts w:cs="Arial"/>
@@ -437,86 +593,116 @@
           <w:szCs w:val="24"/>
           <w:highlight w:val="red"/>
         </w:rPr>
-        <w:t>{{ nombreCompleto</w:t>
-      </w:r>
+        <w:t xml:space="preserve">{{ </w:t>
+      </w:r>
+      <w:proofErr w:type="spellStart"/>
       <w:r>
         <w:rPr>
           <w:rFonts w:eastAsia="Arial Unicode MS" w:cs="Arial"/>
           <w:szCs w:val="24"/>
           <w:highlight w:val="red"/>
         </w:rPr>
-        <w:t xml:space="preserve"> | default("N/A") </w:t>
-      </w:r>
+        <w:t>nombreCompleto</w:t>
+      </w:r>
+      <w:proofErr w:type="spellEnd"/>
       <w:r>
         <w:rPr>
           <w:rFonts w:eastAsia="Arial Unicode MS" w:cs="Arial"/>
           <w:szCs w:val="24"/>
           <w:highlight w:val="red"/>
         </w:rPr>
-        <w:t xml:space="preserve"> }}</w:t>
-      </w:r>
-    </w:p>
-    <w:p>
-      <w:pPr>
-        <w:spacing w:after="0"/>
-        <w:jc w:val="center"/>
-        <w:rPr>
-          <w:rFonts w:eastAsia="Arial Unicode MS" w:cs="Arial"/>
-          <w:szCs w:val="24"/>
-        </w:rPr>
-      </w:pPr>
-    </w:p>
-    <w:p>
-      <w:pPr>
-        <w:spacing w:after="0"/>
-        <w:jc w:val="center"/>
-        <w:rPr>
-          <w:rFonts w:eastAsia="Arial Unicode MS" w:cs="Arial"/>
-          <w:szCs w:val="24"/>
-        </w:rPr>
-      </w:pPr>
+        <w:t xml:space="preserve"> | default("N/A") </w:t>
+      </w:r>
       <w:r>
         <w:rPr>
           <w:rFonts w:eastAsia="Arial Unicode MS" w:cs="Arial"/>
           <w:szCs w:val="24"/>
           <w:highlight w:val="red"/>
         </w:rPr>
-        <w:t>{{ nombreCargo</w:t>
-      </w:r>
+        <w:t xml:space="preserve"> }}</w:t>
+      </w:r>
+    </w:p>
+    <w:p>
+      <w:pPr>
+        <w:spacing w:after="0"/>
+        <w:jc w:val="center"/>
+        <w:rPr>
+          <w:rFonts w:eastAsia="Arial Unicode MS" w:cs="Arial"/>
+          <w:szCs w:val="24"/>
+        </w:rPr>
+      </w:pPr>
+    </w:p>
+    <w:p>
+      <w:pPr>
+        <w:spacing w:after="0"/>
+        <w:jc w:val="center"/>
+        <w:rPr>
+          <w:rFonts w:eastAsia="Arial Unicode MS" w:cs="Arial"/>
+          <w:szCs w:val="24"/>
+        </w:rPr>
+      </w:pPr>
       <w:r>
         <w:rPr>
           <w:rFonts w:eastAsia="Arial Unicode MS" w:cs="Arial"/>
           <w:szCs w:val="24"/>
           <w:highlight w:val="red"/>
         </w:rPr>
-        <w:t xml:space="preserve"> | default("N/A") </w:t>
-      </w:r>
+        <w:t xml:space="preserve">{{ </w:t>
+      </w:r>
+      <w:proofErr w:type="spellStart"/>
       <w:r>
         <w:rPr>
           <w:rFonts w:eastAsia="Arial Unicode MS" w:cs="Arial"/>
           <w:szCs w:val="24"/>
           <w:highlight w:val="red"/>
         </w:rPr>
-        <w:t xml:space="preserve"> }}</w:t>
-      </w:r>
-    </w:p>
-    <w:p>
-      <w:pPr>
-        <w:spacing w:after="0"/>
-        <w:jc w:val="center"/>
-        <w:rPr>
-          <w:rFonts w:eastAsia="Arial Unicode MS" w:cs="Arial"/>
-          <w:szCs w:val="24"/>
-        </w:rPr>
-      </w:pPr>
+        <w:t>nombreCargo</w:t>
+      </w:r>
+      <w:proofErr w:type="spellEnd"/>
       <w:r>
         <w:rPr>
           <w:rFonts w:eastAsia="Arial Unicode MS" w:cs="Arial"/>
           <w:szCs w:val="24"/>
           <w:highlight w:val="red"/>
         </w:rPr>
-        <w:t>{{ nroConteoTarjeta</w:t>
-      </w:r>
+        <w:t xml:space="preserve"> | default("N/A") </w:t>
+      </w:r>
+      <w:r>
+        <w:rPr>
+          <w:rFonts w:eastAsia="Arial Unicode MS" w:cs="Arial"/>
+          <w:szCs w:val="24"/>
+          <w:highlight w:val="red"/>
+        </w:rPr>
+        <w:t xml:space="preserve"> }}</w:t>
+      </w:r>
+    </w:p>
+    <w:p>
+      <w:pPr>
+        <w:spacing w:after="0"/>
+        <w:jc w:val="center"/>
+        <w:rPr>
+          <w:rFonts w:eastAsia="Arial Unicode MS" w:cs="Arial"/>
+          <w:szCs w:val="24"/>
+        </w:rPr>
+      </w:pPr>
+      <w:r>
+        <w:rPr>
+          <w:rFonts w:eastAsia="Arial Unicode MS" w:cs="Arial"/>
+          <w:szCs w:val="24"/>
+          <w:highlight w:val="red"/>
+        </w:rPr>
+        <w:t xml:space="preserve">{{ </w:t>
+      </w:r>
+      <w:proofErr w:type="spellStart"/>
+      <w:r>
+        <w:rPr>
+          <w:rFonts w:eastAsia="Arial Unicode MS" w:cs="Arial"/>
+          <w:szCs w:val="24"/>
+          <w:highlight w:val="red"/>
+        </w:rPr>
+        <w:t>nroConteoTarjeta</w:t>
+      </w:r>
+      <w:proofErr w:type="spellEnd"/>
       <w:r>
         <w:rPr>
           <w:rFonts w:eastAsia="Arial Unicode MS" w:cs="Arial"/>
@@ -672,15 +858,16 @@
           <w:szCs w:val="24"/>
           <w:highlight w:val="red"/>
         </w:rPr>
-        <w:t>{{ d</w:t>
-      </w:r>
+        <w:t xml:space="preserve">{{ </w:t>
+      </w:r>
+      <w:proofErr w:type="spellStart"/>
       <w:r>
         <w:rPr>
           <w:rFonts w:cs="Arial"/>
           <w:szCs w:val="24"/>
           <w:highlight w:val="red"/>
         </w:rPr>
-        <w:t>i</w:t>
+        <w:t>d</w:t>
       </w:r>
       <w:r>
         <w:rPr>
@@ -688,7 +875,7 @@
           <w:szCs w:val="24"/>
           <w:highlight w:val="red"/>
         </w:rPr>
-        <w:t>a | default("N/A") }}</w:t>
+        <w:t>i</w:t>
       </w:r>
       <w:r>
         <w:rPr>
@@ -696,15 +883,16 @@
           <w:szCs w:val="24"/>
           <w:highlight w:val="red"/>
         </w:rPr>
-        <w:t xml:space="preserve"> DE </w:t>
-      </w:r>
+        <w:t>a</w:t>
+      </w:r>
+      <w:proofErr w:type="spellEnd"/>
       <w:r>
         <w:rPr>
           <w:rFonts w:cs="Arial"/>
           <w:szCs w:val="24"/>
           <w:highlight w:val="red"/>
         </w:rPr>
-        <w:t>{{ mes | default("N/A")  }}</w:t>
+        <w:t xml:space="preserve"> | default("N/A") }}</w:t>
       </w:r>
       <w:r>
         <w:rPr>
@@ -712,7 +900,7 @@
           <w:szCs w:val="24"/>
           <w:highlight w:val="red"/>
         </w:rPr>
-        <w:t xml:space="preserve"> DEL </w:t>
+        <w:t xml:space="preserve"> DE </w:t>
       </w:r>
       <w:r>
         <w:rPr>
@@ -720,7 +908,41 @@
           <w:szCs w:val="24"/>
           <w:highlight w:val="red"/>
         </w:rPr>
-        <w:t>{{ anio | default("N/A")  }}</w:t>
+        <w:t>{{ mes | default("N/A")  }}</w:t>
+      </w:r>
+      <w:r>
+        <w:rPr>
+          <w:rFonts w:cs="Arial"/>
+          <w:szCs w:val="24"/>
+          <w:highlight w:val="red"/>
+        </w:rPr>
+        <w:t xml:space="preserve"> DEL </w:t>
+      </w:r>
+      <w:r>
+        <w:rPr>
+          <w:rFonts w:cs="Arial"/>
+          <w:szCs w:val="24"/>
+          <w:highlight w:val="red"/>
+        </w:rPr>
+        <w:t xml:space="preserve">{{ </w:t>
+      </w:r>
+      <w:proofErr w:type="spellStart"/>
+      <w:r>
+        <w:rPr>
+          <w:rFonts w:cs="Arial"/>
+          <w:szCs w:val="24"/>
+          <w:highlight w:val="red"/>
+        </w:rPr>
+        <w:t>anio</w:t>
+      </w:r>
+      <w:proofErr w:type="spellEnd"/>
+      <w:r>
+        <w:rPr>
+          <w:rFonts w:cs="Arial"/>
+          <w:szCs w:val="24"/>
+          <w:highlight w:val="red"/>
+        </w:rPr>
+        <w:t xml:space="preserve"> | default("N/A")  }}</w:t>
       </w:r>
     </w:p>
     <w:p>
@@ -740,7 +962,25 @@
           <w:szCs w:val="24"/>
           <w:highlight w:val="red"/>
         </w:rPr>
-        <w:t>{{ nombreCiudadoMunicipio | default("N/A")  }}</w:t>
+        <w:t xml:space="preserve">{{ </w:t>
+      </w:r>
+      <w:proofErr w:type="spellStart"/>
+      <w:r>
+        <w:rPr>
+          <w:rFonts w:cs="Arial"/>
+          <w:szCs w:val="24"/>
+          <w:highlight w:val="red"/>
+        </w:rPr>
+        <w:t>nombreCiudadoMunicipio</w:t>
+      </w:r>
+      <w:proofErr w:type="spellEnd"/>
+      <w:r>
+        <w:rPr>
+          <w:rFonts w:cs="Arial"/>
+          <w:szCs w:val="24"/>
+          <w:highlight w:val="red"/>
+        </w:rPr>
+        <w:t xml:space="preserve"> | default("N/A")  }}</w:t>
       </w:r>
     </w:p>
     <w:p>
@@ -1179,17 +1419,708 @@
       <w:pPr>
         <w:pStyle w:val="Ttulo"/>
         <w:rPr>
+          <w:lang w:val="es-CO"/>
+        </w:rPr>
+      </w:pPr>
+      <w:r>
+        <w:rPr>
+          <w:lang w:val="es-CO"/>
+        </w:rPr>
+        <w:t xml:space="preserve">listado de </w:t>
+      </w:r>
+      <w:r>
+        <w:rPr>
+          <w:lang w:val="es-CO"/>
+        </w:rPr>
+        <w:t>TABLAS</w:t>
+      </w:r>
+    </w:p>
+    <w:p>
+      <w:pPr>
+        <w:pStyle w:val="Ttulo"/>
+        <w:rPr>
           <w:highlight w:val="yellow"/>
           <w:lang w:val="es-CO"/>
         </w:rPr>
       </w:pPr>
-      <w:r>
+    </w:p>
+    <w:p>
+      <w:pPr>
+        <w:pStyle w:val="Tabladeilustraciones"/>
+        <w:rPr>
+          <w:rFonts w:asciiTheme="minorHAnsi" w:hAnsiTheme="minorHAnsi" w:cstheme="minorBidi"/>
+          <w:kern w:val="2"/>
+          <w:sz w:val="24"/>
+          <w:lang w:eastAsia="es-CO"/>
+          <w14:ligatures w14:val="standardContextual"/>
+        </w:rPr>
+      </w:pPr>
+      <w:r>
+        <w:rPr>
+          <w:highlight w:val="yellow"/>
+        </w:rPr>
+        <w:fldChar w:fldCharType="begin"/>
+      </w:r>
+      <w:r>
+        <w:rPr>
+          <w:highlight w:val="yellow"/>
+        </w:rPr>
+        <w:instrText xml:space="preserve"> TOC \h \z \c "Tabla" </w:instrText>
+      </w:r>
+      <w:r>
+        <w:rPr>
+          <w:highlight w:val="yellow"/>
+        </w:rPr>
+        <w:fldChar w:fldCharType="separate"/>
+      </w:r>
+      <w:hyperlink w:anchor="_Toc206496034" w:history="1">
+        <w:r>
+          <w:rPr>
+            <w:rStyle w:val="Hipervnculo"/>
+            <w:i/>
+            <w:iCs/>
+          </w:rPr>
+          <w:t>Tabla 1.</w:t>
+        </w:r>
+        <w:r>
+          <w:rPr>
+            <w:rStyle w:val="Hipervnculo"/>
+          </w:rPr>
+          <w:t xml:space="preserve"> Datos generales de la prueba</w:t>
+        </w:r>
+        <w:r>
+          <w:rPr>
+            <w:webHidden/>
+          </w:rPr>
+          <w:tab/>
+        </w:r>
+        <w:r>
+          <w:rPr>
+            <w:webHidden/>
+          </w:rPr>
+          <w:fldChar w:fldCharType="begin"/>
+        </w:r>
+        <w:r>
+          <w:rPr>
+            <w:webHidden/>
+          </w:rPr>
+          <w:instrText xml:space="preserve"> PAGEREF _Toc206496034 \h </w:instrText>
+        </w:r>
+        <w:r>
+          <w:rPr>
+            <w:webHidden/>
+          </w:rPr>
+        </w:r>
+        <w:r>
+          <w:rPr>
+            <w:webHidden/>
+          </w:rPr>
+          <w:fldChar w:fldCharType="separate"/>
+        </w:r>
+        <w:r>
+          <w:rPr>
+            <w:webHidden/>
+          </w:rPr>
+          <w:t>4</w:t>
+        </w:r>
+        <w:r>
+          <w:rPr>
+            <w:webHidden/>
+          </w:rPr>
+          <w:fldChar w:fldCharType="end"/>
+        </w:r>
+      </w:hyperlink>
+    </w:p>
+    <w:p>
+      <w:pPr>
+        <w:pStyle w:val="Tabladeilustraciones"/>
+        <w:rPr>
+          <w:rFonts w:asciiTheme="minorHAnsi" w:hAnsiTheme="minorHAnsi" w:cstheme="minorBidi"/>
+          <w:kern w:val="2"/>
+          <w:sz w:val="24"/>
+          <w:lang w:eastAsia="es-CO"/>
+          <w14:ligatures w14:val="standardContextual"/>
+        </w:rPr>
+      </w:pPr>
+      <w:hyperlink w:anchor="_Toc206496035" w:history="1">
+        <w:r>
+          <w:rPr>
+            <w:rStyle w:val="Hipervnculo"/>
+            <w:i/>
+            <w:iCs/>
+          </w:rPr>
+          <w:t>Tabla 2.</w:t>
+        </w:r>
+        <w:r>
+          <w:rPr>
+            <w:rStyle w:val="Hipervnculo"/>
+          </w:rPr>
+          <w:t xml:space="preserve"> Resultados de la prueba</w:t>
+        </w:r>
+        <w:r>
+          <w:rPr>
+            <w:webHidden/>
+          </w:rPr>
+          <w:tab/>
+        </w:r>
+        <w:r>
+          <w:rPr>
+            <w:webHidden/>
+          </w:rPr>
+          <w:fldChar w:fldCharType="begin"/>
+        </w:r>
+        <w:r>
+          <w:rPr>
+            <w:webHidden/>
+          </w:rPr>
+          <w:instrText xml:space="preserve"> PAGEREF _Toc206496035 \h </w:instrText>
+        </w:r>
+        <w:r>
+          <w:rPr>
+            <w:webHidden/>
+          </w:rPr>
+        </w:r>
+        <w:r>
+          <w:rPr>
+            <w:webHidden/>
+          </w:rPr>
+          <w:fldChar w:fldCharType="separate"/>
+        </w:r>
+        <w:r>
+          <w:rPr>
+            <w:webHidden/>
+          </w:rPr>
+          <w:t>6</w:t>
+        </w:r>
+        <w:r>
+          <w:rPr>
+            <w:webHidden/>
+          </w:rPr>
+          <w:fldChar w:fldCharType="end"/>
+        </w:r>
+      </w:hyperlink>
+    </w:p>
+    <w:p>
+      <w:pPr>
+        <w:pStyle w:val="Ttulo"/>
+        <w:jc w:val="both"/>
         <w:rPr>
           <w:highlight w:val="yellow"/>
           <w:lang w:val="es-CO"/>
         </w:rPr>
-        <w:br w:type="page"/>
-      </w:r>
+      </w:pPr>
+      <w:r>
+        <w:rPr>
+          <w:highlight w:val="yellow"/>
+          <w:lang w:val="es-CO"/>
+        </w:rPr>
+        <w:fldChar w:fldCharType="end"/>
+      </w:r>
+    </w:p>
+    <w:p>
+      <w:pPr>
+        <w:pStyle w:val="Ttulo"/>
+        <w:rPr>
+          <w:lang w:val="es-CO"/>
+        </w:rPr>
+      </w:pPr>
+      <w:r>
+        <w:rPr>
+          <w:lang w:val="es-CO"/>
+        </w:rPr>
+        <w:t xml:space="preserve">listado de </w:t>
+      </w:r>
+      <w:r>
+        <w:rPr>
+          <w:lang w:val="es-CO"/>
+        </w:rPr>
+        <w:t>IMáGENES</w:t>
+      </w:r>
+    </w:p>
+    <w:p>
+      <w:pPr>
+        <w:pStyle w:val="Tabladeilustraciones"/>
+        <w:rPr>
+          <w:rFonts w:asciiTheme="minorHAnsi" w:hAnsiTheme="minorHAnsi" w:cstheme="minorBidi"/>
+          <w:kern w:val="2"/>
+          <w:sz w:val="24"/>
+          <w:lang w:eastAsia="es-CO"/>
+          <w14:ligatures w14:val="standardContextual"/>
+        </w:rPr>
+      </w:pPr>
+      <w:r>
+        <w:rPr>
+          <w:highlight w:val="yellow"/>
+          <w:lang w:eastAsia="es-ES"/>
+        </w:rPr>
+        <w:fldChar w:fldCharType="begin"/>
+      </w:r>
+      <w:r>
+        <w:rPr>
+          <w:highlight w:val="yellow"/>
+          <w:lang w:eastAsia="es-ES"/>
+        </w:rPr>
+        <w:instrText xml:space="preserve"> TOC \h \z \c "Imagen" </w:instrText>
+      </w:r>
+      <w:r>
+        <w:rPr>
+          <w:highlight w:val="yellow"/>
+          <w:lang w:eastAsia="es-ES"/>
+        </w:rPr>
+        <w:fldChar w:fldCharType="separate"/>
+      </w:r>
+      <w:hyperlink w:anchor="_Toc206504661" w:history="1">
+        <w:r>
+          <w:rPr>
+            <w:rStyle w:val="Hipervnculo"/>
+            <w:i/>
+            <w:iCs/>
+          </w:rPr>
+          <w:t>Imagen 1.</w:t>
+        </w:r>
+        <w:r>
+          <w:rPr>
+            <w:rStyle w:val="Hipervnculo"/>
+          </w:rPr>
+          <w:t xml:space="preserve"> Ubicación del proyecto {{ nombreProyecto | default("N/A")  }}</w:t>
+        </w:r>
+        <w:r>
+          <w:rPr>
+            <w:webHidden/>
+          </w:rPr>
+          <w:tab/>
+        </w:r>
+        <w:r>
+          <w:rPr>
+            <w:webHidden/>
+          </w:rPr>
+          <w:fldChar w:fldCharType="begin"/>
+        </w:r>
+        <w:r>
+          <w:rPr>
+            <w:webHidden/>
+          </w:rPr>
+          <w:instrText xml:space="preserve"> PAGEREF _Toc206504661 \h </w:instrText>
+        </w:r>
+        <w:r>
+          <w:rPr>
+            <w:webHidden/>
+          </w:rPr>
+        </w:r>
+        <w:r>
+          <w:rPr>
+            <w:webHidden/>
+          </w:rPr>
+          <w:fldChar w:fldCharType="separate"/>
+        </w:r>
+        <w:r>
+          <w:rPr>
+            <w:webHidden/>
+          </w:rPr>
+          <w:t>3</w:t>
+        </w:r>
+        <w:r>
+          <w:rPr>
+            <w:webHidden/>
+          </w:rPr>
+          <w:fldChar w:fldCharType="end"/>
+        </w:r>
+      </w:hyperlink>
+    </w:p>
+    <w:p>
+      <w:pPr>
+        <w:pStyle w:val="Tabladeilustraciones"/>
+        <w:rPr>
+          <w:rFonts w:asciiTheme="minorHAnsi" w:hAnsiTheme="minorHAnsi" w:cstheme="minorBidi"/>
+          <w:kern w:val="2"/>
+          <w:sz w:val="24"/>
+          <w:lang w:eastAsia="es-CO"/>
+          <w14:ligatures w14:val="standardContextual"/>
+        </w:rPr>
+      </w:pPr>
+      <w:hyperlink w:anchor="_Toc206504662" w:history="1">
+        <w:r>
+          <w:rPr>
+            <w:rStyle w:val="Hipervnculo"/>
+            <w:i/>
+            <w:iCs/>
+          </w:rPr>
+          <w:t>Imagen 2.</w:t>
+        </w:r>
+        <w:r>
+          <w:rPr>
+            <w:rStyle w:val="Hipervnculo"/>
+          </w:rPr>
+          <w:t xml:space="preserve"> Equipo a utilizar</w:t>
+        </w:r>
+        <w:r>
+          <w:rPr>
+            <w:webHidden/>
+          </w:rPr>
+          <w:tab/>
+        </w:r>
+        <w:r>
+          <w:rPr>
+            <w:webHidden/>
+          </w:rPr>
+          <w:fldChar w:fldCharType="begin"/>
+        </w:r>
+        <w:r>
+          <w:rPr>
+            <w:webHidden/>
+          </w:rPr>
+          <w:instrText xml:space="preserve"> PAGEREF _Toc206504662 \h </w:instrText>
+        </w:r>
+        <w:r>
+          <w:rPr>
+            <w:webHidden/>
+          </w:rPr>
+        </w:r>
+        <w:r>
+          <w:rPr>
+            <w:webHidden/>
+          </w:rPr>
+          <w:fldChar w:fldCharType="separate"/>
+        </w:r>
+        <w:r>
+          <w:rPr>
+            <w:webHidden/>
+          </w:rPr>
+          <w:t>4</w:t>
+        </w:r>
+        <w:r>
+          <w:rPr>
+            <w:webHidden/>
+          </w:rPr>
+          <w:fldChar w:fldCharType="end"/>
+        </w:r>
+      </w:hyperlink>
+    </w:p>
+    <w:p>
+      <w:pPr>
+        <w:pStyle w:val="Tabladeilustraciones"/>
+        <w:rPr>
+          <w:rFonts w:asciiTheme="minorHAnsi" w:hAnsiTheme="minorHAnsi" w:cstheme="minorBidi"/>
+          <w:kern w:val="2"/>
+          <w:sz w:val="24"/>
+          <w:lang w:eastAsia="es-CO"/>
+          <w14:ligatures w14:val="standardContextual"/>
+        </w:rPr>
+      </w:pPr>
+      <w:hyperlink w:anchor="_Toc206504663" w:history="1">
+        <w:r>
+          <w:rPr>
+            <w:rStyle w:val="Hipervnculo"/>
+            <w:i/>
+            <w:iCs/>
+          </w:rPr>
+          <w:t>Imagen 3.</w:t>
+        </w:r>
+        <w:r>
+          <w:rPr>
+            <w:rStyle w:val="Hipervnculo"/>
+          </w:rPr>
+          <w:t xml:space="preserve"> Ficha técnica del Transformador</w:t>
+        </w:r>
+        <w:r>
+          <w:rPr>
+            <w:webHidden/>
+          </w:rPr>
+          <w:tab/>
+        </w:r>
+        <w:r>
+          <w:rPr>
+            <w:webHidden/>
+          </w:rPr>
+          <w:fldChar w:fldCharType="begin"/>
+        </w:r>
+        <w:r>
+          <w:rPr>
+            <w:webHidden/>
+          </w:rPr>
+          <w:instrText xml:space="preserve"> PAGEREF _Toc206504663 \h </w:instrText>
+        </w:r>
+        <w:r>
+          <w:rPr>
+            <w:webHidden/>
+          </w:rPr>
+        </w:r>
+        <w:r>
+          <w:rPr>
+            <w:webHidden/>
+          </w:rPr>
+          <w:fldChar w:fldCharType="separate"/>
+        </w:r>
+        <w:r>
+          <w:rPr>
+            <w:webHidden/>
+          </w:rPr>
+          <w:t>5</w:t>
+        </w:r>
+        <w:r>
+          <w:rPr>
+            <w:webHidden/>
+          </w:rPr>
+          <w:fldChar w:fldCharType="end"/>
+        </w:r>
+      </w:hyperlink>
+    </w:p>
+    <w:p>
+      <w:pPr>
+        <w:pStyle w:val="Tabladeilustraciones"/>
+        <w:rPr>
+          <w:rFonts w:asciiTheme="minorHAnsi" w:hAnsiTheme="minorHAnsi" w:cstheme="minorBidi"/>
+          <w:kern w:val="2"/>
+          <w:sz w:val="24"/>
+          <w:lang w:eastAsia="es-CO"/>
+          <w14:ligatures w14:val="standardContextual"/>
+        </w:rPr>
+      </w:pPr>
+      <w:hyperlink w:anchor="_Toc206504664" w:history="1">
+        <w:r>
+          <w:rPr>
+            <w:rStyle w:val="Hipervnculo"/>
+            <w:i/>
+            <w:iCs/>
+          </w:rPr>
+          <w:t>Imagen 4.</w:t>
+        </w:r>
+        <w:r>
+          <w:rPr>
+            <w:rStyle w:val="Hipervnculo"/>
+          </w:rPr>
+          <w:t xml:space="preserve"> Imagen de Prueba #1 (Alta VS Baja)</w:t>
+        </w:r>
+        <w:r>
+          <w:rPr>
+            <w:webHidden/>
+          </w:rPr>
+          <w:tab/>
+        </w:r>
+        <w:r>
+          <w:rPr>
+            <w:webHidden/>
+          </w:rPr>
+          <w:fldChar w:fldCharType="begin"/>
+        </w:r>
+        <w:r>
+          <w:rPr>
+            <w:webHidden/>
+          </w:rPr>
+          <w:instrText xml:space="preserve"> PAGEREF _Toc206504664 \h </w:instrText>
+        </w:r>
+        <w:r>
+          <w:rPr>
+            <w:webHidden/>
+          </w:rPr>
+        </w:r>
+        <w:r>
+          <w:rPr>
+            <w:webHidden/>
+          </w:rPr>
+          <w:fldChar w:fldCharType="separate"/>
+        </w:r>
+        <w:r>
+          <w:rPr>
+            <w:webHidden/>
+          </w:rPr>
+          <w:t>6</w:t>
+        </w:r>
+        <w:r>
+          <w:rPr>
+            <w:webHidden/>
+          </w:rPr>
+          <w:fldChar w:fldCharType="end"/>
+        </w:r>
+      </w:hyperlink>
+    </w:p>
+    <w:p>
+      <w:pPr>
+        <w:pStyle w:val="Tabladeilustraciones"/>
+        <w:rPr>
+          <w:rFonts w:asciiTheme="minorHAnsi" w:hAnsiTheme="minorHAnsi" w:cstheme="minorBidi"/>
+          <w:kern w:val="2"/>
+          <w:sz w:val="24"/>
+          <w:lang w:eastAsia="es-CO"/>
+          <w14:ligatures w14:val="standardContextual"/>
+        </w:rPr>
+      </w:pPr>
+      <w:hyperlink w:anchor="_Toc206504665" w:history="1">
+        <w:r>
+          <w:rPr>
+            <w:rStyle w:val="Hipervnculo"/>
+            <w:i/>
+            <w:iCs/>
+          </w:rPr>
+          <w:t>Imagen 5.</w:t>
+        </w:r>
+        <w:r>
+          <w:rPr>
+            <w:rStyle w:val="Hipervnculo"/>
+          </w:rPr>
+          <w:t xml:space="preserve"> Imagen de Prueba #2 (Baja VS Tierra)</w:t>
+        </w:r>
+        <w:r>
+          <w:rPr>
+            <w:webHidden/>
+          </w:rPr>
+          <w:tab/>
+        </w:r>
+        <w:r>
+          <w:rPr>
+            <w:webHidden/>
+          </w:rPr>
+          <w:fldChar w:fldCharType="begin"/>
+        </w:r>
+        <w:r>
+          <w:rPr>
+            <w:webHidden/>
+          </w:rPr>
+          <w:instrText xml:space="preserve"> PAGEREF _Toc206504665 \h </w:instrText>
+        </w:r>
+        <w:r>
+          <w:rPr>
+            <w:webHidden/>
+          </w:rPr>
+        </w:r>
+        <w:r>
+          <w:rPr>
+            <w:webHidden/>
+          </w:rPr>
+          <w:fldChar w:fldCharType="separate"/>
+        </w:r>
+        <w:r>
+          <w:rPr>
+            <w:webHidden/>
+          </w:rPr>
+          <w:t>6</w:t>
+        </w:r>
+        <w:r>
+          <w:rPr>
+            <w:webHidden/>
+          </w:rPr>
+          <w:fldChar w:fldCharType="end"/>
+        </w:r>
+      </w:hyperlink>
+    </w:p>
+    <w:p>
+      <w:pPr>
+        <w:rPr>
+          <w:highlight w:val="yellow"/>
+          <w:lang w:eastAsia="es-ES"/>
+        </w:rPr>
+      </w:pPr>
+      <w:r>
+        <w:rPr>
+          <w:highlight w:val="yellow"/>
+          <w:lang w:eastAsia="es-ES"/>
+        </w:rPr>
+        <w:fldChar w:fldCharType="end"/>
+      </w:r>
+    </w:p>
+    <w:p>
+      <w:pPr>
+        <w:rPr>
+          <w:highlight w:val="yellow"/>
+          <w:lang w:eastAsia="es-ES"/>
+        </w:rPr>
+      </w:pPr>
+    </w:p>
+    <w:p>
+      <w:pPr>
+        <w:rPr>
+          <w:highlight w:val="yellow"/>
+          <w:lang w:eastAsia="es-ES"/>
+        </w:rPr>
+      </w:pPr>
+    </w:p>
+    <w:p>
+      <w:pPr>
+        <w:rPr>
+          <w:highlight w:val="yellow"/>
+          <w:lang w:eastAsia="es-ES"/>
+        </w:rPr>
+      </w:pPr>
+    </w:p>
+    <w:p>
+      <w:pPr>
+        <w:rPr>
+          <w:highlight w:val="yellow"/>
+          <w:lang w:eastAsia="es-ES"/>
+        </w:rPr>
+      </w:pPr>
+    </w:p>
+    <w:p>
+      <w:pPr>
+        <w:rPr>
+          <w:highlight w:val="yellow"/>
+          <w:lang w:eastAsia="es-ES"/>
+        </w:rPr>
+      </w:pPr>
+    </w:p>
+    <w:p>
+      <w:pPr>
+        <w:rPr>
+          <w:highlight w:val="yellow"/>
+          <w:lang w:eastAsia="es-ES"/>
+        </w:rPr>
+      </w:pPr>
+    </w:p>
+    <w:p>
+      <w:pPr>
+        <w:rPr>
+          <w:highlight w:val="yellow"/>
+          <w:lang w:eastAsia="es-ES"/>
+        </w:rPr>
+      </w:pPr>
+    </w:p>
+    <w:p>
+      <w:pPr>
+        <w:rPr>
+          <w:highlight w:val="yellow"/>
+          <w:lang w:eastAsia="es-ES"/>
+        </w:rPr>
+      </w:pPr>
+    </w:p>
+    <w:p>
+      <w:pPr>
+        <w:rPr>
+          <w:highlight w:val="yellow"/>
+          <w:lang w:eastAsia="es-ES"/>
+        </w:rPr>
+      </w:pPr>
+    </w:p>
+    <w:p>
+      <w:pPr>
+        <w:rPr>
+          <w:highlight w:val="yellow"/>
+          <w:lang w:eastAsia="es-ES"/>
+        </w:rPr>
+      </w:pPr>
+    </w:p>
+    <w:p>
+      <w:pPr>
+        <w:rPr>
+          <w:highlight w:val="yellow"/>
+          <w:lang w:eastAsia="es-ES"/>
+        </w:rPr>
+      </w:pPr>
+    </w:p>
+    <w:p>
+      <w:pPr>
+        <w:rPr>
+          <w:highlight w:val="yellow"/>
+          <w:lang w:eastAsia="es-ES"/>
+        </w:rPr>
+      </w:pPr>
+    </w:p>
+    <w:p>
+      <w:pPr>
+        <w:rPr>
+          <w:highlight w:val="yellow"/>
+          <w:lang w:eastAsia="es-ES"/>
+        </w:rPr>
+      </w:pPr>
     </w:p>
     <w:p>
       <w:pPr>
@@ -1258,6 +2189,7 @@
         </w:rPr>
         <w:t xml:space="preserve"> </w:t>
       </w:r>
+      <w:proofErr w:type="spellStart"/>
       <w:r>
         <w:rPr>
           <w:rFonts w:cs="Arial"/>
@@ -1267,6 +2199,7 @@
         </w:rPr>
         <w:t>N°</w:t>
       </w:r>
+      <w:proofErr w:type="spellEnd"/>
       <w:r>
         <w:rPr>
           <w:rFonts w:cs="Arial"/>
@@ -1274,30 +2207,9 @@
           <w:bCs/>
           <w:highlight w:val="red"/>
         </w:rPr>
-        <w:t xml:space="preserve"> {{ nroTransformador | default("N/A") }}</w:t>
-      </w:r>
-      <w:r>
-        <w:rPr>
-          <w:rFonts w:cs="Arial"/>
-          <w:b/>
-          <w:bCs/>
-        </w:rPr>
-        <w:t xml:space="preserve"> </w:t>
-      </w:r>
-      <w:r>
-        <w:rPr>
-          <w:rFonts w:cs="Arial"/>
-        </w:rPr>
-        <w:t xml:space="preserve">de </w:t>
-      </w:r>
-      <w:bookmarkStart w:id="7" w:name="_Hlk205304860"/>
-      <w:r>
-        <w:rPr>
-          <w:rFonts w:cs="Arial"/>
-          <w:highlight w:val="red"/>
-        </w:rPr>
-        <w:t>{{ capacidadTransformador | default("N/A")  }}</w:t>
-      </w:r>
+        <w:t xml:space="preserve"> {{ </w:t>
+      </w:r>
+      <w:proofErr w:type="spellStart"/>
       <w:r>
         <w:rPr>
           <w:rFonts w:cs="Arial"/>
@@ -1305,9 +2217,9 @@
           <w:bCs/>
           <w:highlight w:val="red"/>
         </w:rPr>
-        <w:t xml:space="preserve"> </w:t>
-      </w:r>
-      <w:bookmarkEnd w:id="7"/>
+        <w:t>nroTransformador</w:t>
+      </w:r>
+      <w:proofErr w:type="spellEnd"/>
       <w:r>
         <w:rPr>
           <w:rFonts w:cs="Arial"/>
@@ -1315,35 +2227,45 @@
           <w:bCs/>
           <w:highlight w:val="red"/>
         </w:rPr>
-        <w:t>kVA</w:t>
-      </w:r>
-      <w:r>
-        <w:rPr>
-          <w:rFonts w:cs="Arial"/>
-        </w:rPr>
-        <w:t xml:space="preserve"> instalado en </w:t>
-      </w:r>
-      <w:bookmarkStart w:id="8" w:name="_Hlk205304917"/>
+        <w:t xml:space="preserve"> | default("N/A") }}</w:t>
+      </w:r>
+      <w:r>
+        <w:rPr>
+          <w:rFonts w:cs="Arial"/>
+          <w:b/>
+          <w:bCs/>
+        </w:rPr>
+        <w:t xml:space="preserve"> </w:t>
+      </w:r>
+      <w:r>
+        <w:rPr>
+          <w:rFonts w:cs="Arial"/>
+        </w:rPr>
+        <w:t xml:space="preserve">de </w:t>
+      </w:r>
+      <w:bookmarkStart w:id="7" w:name="_Hlk205304860"/>
       <w:r>
         <w:rPr>
           <w:rFonts w:cs="Arial"/>
           <w:highlight w:val="red"/>
         </w:rPr>
-        <w:t>{{ nombreProyecto | default("N/A")  }}</w:t>
-      </w:r>
-      <w:bookmarkEnd w:id="8"/>
-      <w:r>
-        <w:rPr>
-          <w:rFonts w:cs="Arial"/>
-        </w:rPr>
-        <w:t xml:space="preserve"> </w:t>
-      </w:r>
+        <w:t xml:space="preserve">{{ </w:t>
+      </w:r>
+      <w:proofErr w:type="spellStart"/>
       <w:r>
         <w:rPr>
           <w:rFonts w:cs="Arial"/>
           <w:highlight w:val="red"/>
         </w:rPr>
-        <w:t xml:space="preserve">municipio de </w:t>
+        <w:t>capacidadTransformador</w:t>
+      </w:r>
+      <w:proofErr w:type="spellEnd"/>
+      <w:r>
+        <w:rPr>
+          <w:rFonts w:cs="Arial"/>
+          <w:highlight w:val="red"/>
+        </w:rPr>
+        <w:t xml:space="preserve"> | default("N/A")  }}</w:t>
       </w:r>
       <w:r>
         <w:rPr>
@@ -1352,13 +2274,98 @@
           <w:bCs/>
           <w:highlight w:val="red"/>
         </w:rPr>
-        <w:t>{{ nombreCiudadoMunicipio | default("N/A")  }}</w:t>
-      </w:r>
-      <w:r>
-        <w:rPr>
-          <w:rFonts w:cs="Arial"/>
+        <w:t xml:space="preserve"> </w:t>
+      </w:r>
+      <w:bookmarkEnd w:id="7"/>
+      <w:proofErr w:type="spellStart"/>
+      <w:r>
+        <w:rPr>
+          <w:rFonts w:cs="Arial"/>
+          <w:b/>
+          <w:bCs/>
           <w:highlight w:val="red"/>
         </w:rPr>
+        <w:t>kVA</w:t>
+      </w:r>
+      <w:proofErr w:type="spellEnd"/>
+      <w:r>
+        <w:rPr>
+          <w:rFonts w:cs="Arial"/>
+        </w:rPr>
+        <w:t xml:space="preserve"> instalado en </w:t>
+      </w:r>
+      <w:bookmarkStart w:id="8" w:name="_Hlk205304917"/>
+      <w:r>
+        <w:rPr>
+          <w:rFonts w:cs="Arial"/>
+          <w:highlight w:val="red"/>
+        </w:rPr>
+        <w:t xml:space="preserve">{{ </w:t>
+      </w:r>
+      <w:proofErr w:type="spellStart"/>
+      <w:r>
+        <w:rPr>
+          <w:rFonts w:cs="Arial"/>
+          <w:highlight w:val="red"/>
+        </w:rPr>
+        <w:t>nombreProyecto</w:t>
+      </w:r>
+      <w:proofErr w:type="spellEnd"/>
+      <w:r>
+        <w:rPr>
+          <w:rFonts w:cs="Arial"/>
+          <w:highlight w:val="red"/>
+        </w:rPr>
+        <w:t xml:space="preserve"> | default("N/A")  }}</w:t>
+      </w:r>
+      <w:bookmarkEnd w:id="8"/>
+      <w:r>
+        <w:rPr>
+          <w:rFonts w:cs="Arial"/>
+        </w:rPr>
+        <w:t xml:space="preserve"> </w:t>
+      </w:r>
+      <w:r>
+        <w:rPr>
+          <w:rFonts w:cs="Arial"/>
+          <w:highlight w:val="red"/>
+        </w:rPr>
+        <w:t xml:space="preserve">municipio de </w:t>
+      </w:r>
+      <w:r>
+        <w:rPr>
+          <w:rFonts w:cs="Arial"/>
+          <w:b/>
+          <w:bCs/>
+          <w:highlight w:val="red"/>
+        </w:rPr>
+        <w:t xml:space="preserve">{{ </w:t>
+      </w:r>
+      <w:proofErr w:type="spellStart"/>
+      <w:r>
+        <w:rPr>
+          <w:rFonts w:cs="Arial"/>
+          <w:b/>
+          <w:bCs/>
+          <w:highlight w:val="red"/>
+        </w:rPr>
+        <w:t>nombreCiudadoMunicipio</w:t>
+      </w:r>
+      <w:proofErr w:type="spellEnd"/>
+      <w:r>
+        <w:rPr>
+          <w:rFonts w:cs="Arial"/>
+          <w:b/>
+          <w:bCs/>
+          <w:highlight w:val="red"/>
+        </w:rPr>
+        <w:t xml:space="preserve"> | default("N/A")  }}</w:t>
+      </w:r>
+      <w:r>
+        <w:rPr>
+          <w:rFonts w:cs="Arial"/>
+          <w:highlight w:val="red"/>
+        </w:rPr>
         <w:t xml:space="preserve">, </w:t>
       </w:r>
       <w:r>
@@ -1366,7 +2373,23 @@
           <w:rFonts w:cs="Arial"/>
           <w:highlight w:val="red"/>
         </w:rPr>
-        <w:t>{{ nombreDepartamento | default("N/A")  }}</w:t>
+        <w:t xml:space="preserve">{{ </w:t>
+      </w:r>
+      <w:proofErr w:type="spellStart"/>
+      <w:r>
+        <w:rPr>
+          <w:rFonts w:cs="Arial"/>
+          <w:highlight w:val="red"/>
+        </w:rPr>
+        <w:t>nombreDepartamento</w:t>
+      </w:r>
+      <w:proofErr w:type="spellEnd"/>
+      <w:r>
+        <w:rPr>
+          <w:rFonts w:cs="Arial"/>
+          <w:highlight w:val="red"/>
+        </w:rPr>
+        <w:t xml:space="preserve"> | default("N/A")  }}</w:t>
       </w:r>
       <w:r>
         <w:rPr>
@@ -1446,99 +2469,9 @@
           <w:bCs/>
           <w:highlight w:val="red"/>
         </w:rPr>
-        <w:t xml:space="preserve">{{ capacidadTransformador | default("N/A")  }} </w:t>
-      </w:r>
-      <w:r>
-        <w:rPr>
-          <w:rFonts w:cs="Arial"/>
-          <w:highlight w:val="red"/>
-        </w:rPr>
-        <w:t>kVA</w:t>
-      </w:r>
-      <w:r>
-        <w:rPr>
-          <w:rFonts w:cs="Arial"/>
-        </w:rPr>
-        <w:t xml:space="preserve"> está</w:t>
-      </w:r>
-      <w:r>
-        <w:rPr>
-          <w:rFonts w:cs="Arial"/>
-        </w:rPr>
-        <w:t xml:space="preserve"> ubicado </w:t>
-      </w:r>
-      <w:r>
-        <w:rPr>
-          <w:rFonts w:cs="Arial"/>
-        </w:rPr>
-        <w:t xml:space="preserve">en </w:t>
-      </w:r>
-      <w:r>
-        <w:rPr>
-          <w:rFonts w:cs="Arial"/>
-          <w:highlight w:val="red"/>
-        </w:rPr>
-        <w:t>{{ nombreProyecto | default("N/A")  }}</w:t>
-      </w:r>
-      <w:r>
-        <w:rPr>
-          <w:rFonts w:cs="Arial"/>
-          <w:highlight w:val="red"/>
-        </w:rPr>
-        <w:t xml:space="preserve"> en el municipio</w:t>
-      </w:r>
-      <w:r>
-        <w:rPr>
-          <w:rFonts w:cs="Arial"/>
-          <w:highlight w:val="red"/>
-        </w:rPr>
-        <w:t xml:space="preserve"> de</w:t>
-      </w:r>
-      <w:r>
-        <w:rPr>
-          <w:rFonts w:cs="Arial"/>
-          <w:highlight w:val="red"/>
-        </w:rPr>
-        <w:t xml:space="preserve"> </w:t>
-      </w:r>
-      <w:r>
-        <w:rPr>
-          <w:rFonts w:cs="Arial"/>
-          <w:highlight w:val="red"/>
-        </w:rPr>
-        <w:t>{{ nombreCiudadoMunicipio | default("N/A")  }}</w:t>
-      </w:r>
-      <w:r>
-        <w:rPr>
-          <w:rFonts w:cs="Arial"/>
-          <w:highlight w:val="red"/>
-        </w:rPr>
-        <w:t xml:space="preserve">, </w:t>
-      </w:r>
-      <w:r>
-        <w:rPr>
-          <w:rFonts w:cs="Arial"/>
-          <w:highlight w:val="red"/>
-        </w:rPr>
-        <w:t>{{ nombreDepartamento | default("N/A")  }}</w:t>
-      </w:r>
-      <w:r>
-        <w:rPr>
-          <w:rFonts w:cs="Arial"/>
-        </w:rPr>
-        <w:t>.</w:t>
-      </w:r>
-      <w:bookmarkStart w:id="10" w:name="_Toc125712915"/>
-      <w:bookmarkStart w:id="11" w:name="_Toc37709843"/>
-      <w:bookmarkStart w:id="12" w:name="_Toc103583147"/>
-      <w:bookmarkStart w:id="13" w:name="_Toc108011353"/>
-      <w:bookmarkStart w:id="14" w:name="_Toc109890309"/>
-      <w:r>
-        <w:rPr>
-          <w:rFonts w:cs="Arial"/>
-        </w:rPr>
-        <w:t xml:space="preserve"> </w:t>
-      </w:r>
+        <w:t xml:space="preserve">{{ </w:t>
+      </w:r>
+      <w:proofErr w:type="spellStart"/>
       <w:r>
         <w:rPr>
           <w:rFonts w:cs="Arial"/>
@@ -1546,8 +2479,9 @@
           <w:bCs/>
           <w:highlight w:val="red"/>
         </w:rPr>
-        <w:t xml:space="preserve">(Coordenadas: </w:t>
-      </w:r>
+        <w:t>capacidadTransformador</w:t>
+      </w:r>
+      <w:proofErr w:type="spellEnd"/>
       <w:r>
         <w:rPr>
           <w:rFonts w:cs="Arial"/>
@@ -1555,9 +2489,151 @@
           <w:bCs/>
           <w:highlight w:val="red"/>
         </w:rPr>
+        <w:t xml:space="preserve"> | default("N/A")  }} </w:t>
+      </w:r>
+      <w:proofErr w:type="spellStart"/>
+      <w:r>
+        <w:rPr>
+          <w:rFonts w:cs="Arial"/>
+          <w:highlight w:val="red"/>
+        </w:rPr>
+        <w:t>kVA</w:t>
+      </w:r>
+      <w:proofErr w:type="spellEnd"/>
+      <w:r>
+        <w:rPr>
+          <w:rFonts w:cs="Arial"/>
+        </w:rPr>
+        <w:t xml:space="preserve"> está</w:t>
+      </w:r>
+      <w:r>
+        <w:rPr>
+          <w:rFonts w:cs="Arial"/>
+        </w:rPr>
+        <w:t xml:space="preserve"> ubicado </w:t>
+      </w:r>
+      <w:r>
+        <w:rPr>
+          <w:rFonts w:cs="Arial"/>
+        </w:rPr>
+        <w:t xml:space="preserve">en </w:t>
+      </w:r>
+      <w:bookmarkStart w:id="10" w:name="_Hlk206504574"/>
+      <w:r>
+        <w:rPr>
+          <w:rFonts w:cs="Arial"/>
+          <w:highlight w:val="red"/>
+        </w:rPr>
         <w:t xml:space="preserve">{{ </w:t>
       </w:r>
-      <w:bookmarkStart w:id="15" w:name="_Hlk205803788"/>
+      <w:proofErr w:type="spellStart"/>
+      <w:r>
+        <w:rPr>
+          <w:rFonts w:cs="Arial"/>
+          <w:highlight w:val="red"/>
+        </w:rPr>
+        <w:t>nombreProyecto</w:t>
+      </w:r>
+      <w:proofErr w:type="spellEnd"/>
+      <w:r>
+        <w:rPr>
+          <w:rFonts w:cs="Arial"/>
+          <w:highlight w:val="red"/>
+        </w:rPr>
+        <w:t xml:space="preserve"> | default("N/A")  }}</w:t>
+      </w:r>
+      <w:bookmarkEnd w:id="10"/>
+      <w:r>
+        <w:rPr>
+          <w:rFonts w:cs="Arial"/>
+          <w:highlight w:val="red"/>
+        </w:rPr>
+        <w:t xml:space="preserve"> en el municipio</w:t>
+      </w:r>
+      <w:r>
+        <w:rPr>
+          <w:rFonts w:cs="Arial"/>
+          <w:highlight w:val="red"/>
+        </w:rPr>
+        <w:t xml:space="preserve"> de</w:t>
+      </w:r>
+      <w:r>
+        <w:rPr>
+          <w:rFonts w:cs="Arial"/>
+          <w:highlight w:val="red"/>
+        </w:rPr>
+        <w:t xml:space="preserve"> </w:t>
+      </w:r>
+      <w:r>
+        <w:rPr>
+          <w:rFonts w:cs="Arial"/>
+          <w:highlight w:val="red"/>
+        </w:rPr>
+        <w:t xml:space="preserve">{{ </w:t>
+      </w:r>
+      <w:proofErr w:type="spellStart"/>
+      <w:r>
+        <w:rPr>
+          <w:rFonts w:cs="Arial"/>
+          <w:highlight w:val="red"/>
+        </w:rPr>
+        <w:t>nombreCiudadoMunicipio</w:t>
+      </w:r>
+      <w:proofErr w:type="spellEnd"/>
+      <w:r>
+        <w:rPr>
+          <w:rFonts w:cs="Arial"/>
+          <w:highlight w:val="red"/>
+        </w:rPr>
+        <w:t xml:space="preserve"> | default("N/A")  }}</w:t>
+      </w:r>
+      <w:r>
+        <w:rPr>
+          <w:rFonts w:cs="Arial"/>
+          <w:highlight w:val="red"/>
+        </w:rPr>
+        <w:t xml:space="preserve">, </w:t>
+      </w:r>
+      <w:r>
+        <w:rPr>
+          <w:rFonts w:cs="Arial"/>
+          <w:highlight w:val="red"/>
+        </w:rPr>
+        <w:t xml:space="preserve">{{ </w:t>
+      </w:r>
+      <w:proofErr w:type="spellStart"/>
+      <w:r>
+        <w:rPr>
+          <w:rFonts w:cs="Arial"/>
+          <w:highlight w:val="red"/>
+        </w:rPr>
+        <w:t>nombreDepartamento</w:t>
+      </w:r>
+      <w:proofErr w:type="spellEnd"/>
+      <w:r>
+        <w:rPr>
+          <w:rFonts w:cs="Arial"/>
+          <w:highlight w:val="red"/>
+        </w:rPr>
+        <w:t xml:space="preserve"> | default("N/A")  }}</w:t>
+      </w:r>
+      <w:r>
+        <w:rPr>
+          <w:rFonts w:cs="Arial"/>
+        </w:rPr>
+        <w:t>.</w:t>
+      </w:r>
+      <w:bookmarkStart w:id="11" w:name="_Toc125712915"/>
+      <w:bookmarkStart w:id="12" w:name="_Toc37709843"/>
+      <w:bookmarkStart w:id="13" w:name="_Toc103583147"/>
+      <w:bookmarkStart w:id="14" w:name="_Toc108011353"/>
+      <w:bookmarkStart w:id="15" w:name="_Toc109890309"/>
+      <w:r>
+        <w:rPr>
+          <w:rFonts w:cs="Arial"/>
+        </w:rPr>
+        <w:t xml:space="preserve"> </w:t>
+      </w:r>
       <w:r>
         <w:rPr>
           <w:rFonts w:cs="Arial"/>
@@ -1565,9 +2641,8 @@
           <w:bCs/>
           <w:highlight w:val="red"/>
         </w:rPr>
-        <w:t xml:space="preserve">latitud | default("N/A") </w:t>
-      </w:r>
-      <w:bookmarkEnd w:id="15"/>
+        <w:t xml:space="preserve">(Coordenadas: </w:t>
+      </w:r>
       <w:r>
         <w:rPr>
           <w:rFonts w:cs="Arial"/>
@@ -1575,8 +2650,9 @@
           <w:bCs/>
           <w:highlight w:val="red"/>
         </w:rPr>
-        <w:t>}}, {{ longitud | default("N/A") }}</w:t>
-      </w:r>
+        <w:t xml:space="preserve">{{ </w:t>
+      </w:r>
+      <w:bookmarkStart w:id="16" w:name="_Hlk205803788"/>
       <w:r>
         <w:rPr>
           <w:rFonts w:cs="Arial"/>
@@ -1584,6 +2660,25 @@
           <w:bCs/>
           <w:highlight w:val="red"/>
         </w:rPr>
+        <w:t xml:space="preserve">latitud | default("N/A") </w:t>
+      </w:r>
+      <w:bookmarkEnd w:id="16"/>
+      <w:r>
+        <w:rPr>
+          <w:rFonts w:cs="Arial"/>
+          <w:b/>
+          <w:bCs/>
+          <w:highlight w:val="red"/>
+        </w:rPr>
+        <w:t>}}, {{ longitud | default("N/A") }}</w:t>
+      </w:r>
+      <w:r>
+        <w:rPr>
+          <w:rFonts w:cs="Arial"/>
+          <w:b/>
+          <w:bCs/>
+          <w:highlight w:val="red"/>
+        </w:rPr>
         <w:t>)</w:t>
       </w:r>
     </w:p>
@@ -1598,6 +2693,7 @@
     </w:p>
     <w:p>
       <w:pPr>
+        <w:keepNext/>
         <w:jc w:val="center"/>
         <w:rPr>
           <w:rFonts w:cs="Arial"/>
@@ -1611,34 +2707,134 @@
           <w:b/>
           <w:bCs/>
         </w:rPr>
-        <w:t>{{ imgMapsProyecto</w:t>
-      </w:r>
+        <w:t xml:space="preserve">{{ </w:t>
+      </w:r>
+      <w:proofErr w:type="spellStart"/>
       <w:r>
         <w:rPr>
           <w:rFonts w:cs="Arial"/>
           <w:b/>
           <w:bCs/>
         </w:rPr>
-        <w:t xml:space="preserve"> | default("N/A") </w:t>
-      </w:r>
+        <w:t>imgMapsProyecto</w:t>
+      </w:r>
+      <w:proofErr w:type="spellEnd"/>
       <w:r>
         <w:rPr>
           <w:rFonts w:cs="Arial"/>
           <w:b/>
           <w:bCs/>
         </w:rPr>
+        <w:t xml:space="preserve"> | default("N/A") </w:t>
+      </w:r>
+      <w:r>
+        <w:rPr>
+          <w:rFonts w:cs="Arial"/>
+          <w:b/>
+          <w:bCs/>
+        </w:rPr>
         <w:t xml:space="preserve"> }}</w:t>
       </w:r>
     </w:p>
     <w:p>
       <w:pPr>
-        <w:rPr>
-          <w:rFonts w:cs="Arial"/>
-          <w:b/>
-          <w:bCs/>
-        </w:rPr>
-      </w:pPr>
+        <w:pStyle w:val="Descripcin"/>
+        <w:jc w:val="center"/>
+      </w:pPr>
+      <w:bookmarkStart w:id="17" w:name="_Toc206504661"/>
+      <w:r>
+        <w:rPr>
+          <w:i/>
+          <w:iCs/>
+        </w:rPr>
+        <w:t xml:space="preserve">Imagen </w:t>
+      </w:r>
+      <w:r>
+        <w:rPr>
+          <w:i/>
+          <w:iCs/>
+        </w:rPr>
+        <w:fldChar w:fldCharType="begin"/>
+      </w:r>
+      <w:r>
+        <w:rPr>
+          <w:i/>
+          <w:iCs/>
+        </w:rPr>
+        <w:instrText xml:space="preserve"> SEQ Imagen \* ARABIC </w:instrText>
+      </w:r>
+      <w:r>
+        <w:rPr>
+          <w:i/>
+          <w:iCs/>
+        </w:rPr>
+        <w:fldChar w:fldCharType="separate"/>
+      </w:r>
+      <w:r>
+        <w:rPr>
+          <w:i/>
+          <w:iCs/>
+          <w:noProof/>
+        </w:rPr>
+        <w:t>1</w:t>
+      </w:r>
+      <w:r>
+        <w:rPr>
+          <w:i/>
+          <w:iCs/>
+        </w:rPr>
+        <w:fldChar w:fldCharType="end"/>
+      </w:r>
+      <w:r>
+        <w:rPr>
+          <w:i/>
+          <w:iCs/>
+        </w:rPr>
+        <w:t>.</w:t>
+      </w:r>
+      <w:r>
+        <w:t xml:space="preserve"> </w:t>
+      </w:r>
+      <w:r>
+        <w:rPr>
+          <w:b w:val="0"/>
+          <w:bCs w:val="0"/>
+        </w:rPr>
+        <w:t>Ubicación del proyecto</w:t>
+      </w:r>
+      <w:r>
+        <w:rPr>
+          <w:b w:val="0"/>
+          <w:bCs w:val="0"/>
+        </w:rPr>
+        <w:t xml:space="preserve"> </w:t>
+      </w:r>
+      <w:r>
+        <w:rPr>
+          <w:b w:val="0"/>
+          <w:bCs w:val="0"/>
+        </w:rPr>
+        <w:t xml:space="preserve">{{ </w:t>
+      </w:r>
+      <w:proofErr w:type="spellStart"/>
+      <w:r>
+        <w:rPr>
+          <w:b w:val="0"/>
+          <w:bCs w:val="0"/>
+        </w:rPr>
+        <w:t>nombreProyecto</w:t>
+      </w:r>
+      <w:proofErr w:type="spellEnd"/>
+      <w:r>
+        <w:rPr>
+          <w:b w:val="0"/>
+          <w:bCs w:val="0"/>
+        </w:rPr>
+        <w:t xml:space="preserve"> | default("N/A")  }}</w:t>
+      </w:r>
+      <w:bookmarkEnd w:id="17"/>
     </w:p>
+    <w:p/>
     <w:p>
       <w:pPr>
         <w:pStyle w:val="Ttulo1"/>
@@ -1659,7 +2855,7 @@
           <w:szCs w:val="22"/>
         </w:rPr>
       </w:pPr>
-      <w:bookmarkStart w:id="16" w:name="_Toc201739292"/>
+      <w:bookmarkStart w:id="18" w:name="_Toc201739292"/>
       <w:r>
         <w:rPr>
           <w:rFonts w:ascii="Arial" w:hAnsi="Arial" w:cs="Arial"/>
@@ -1677,8 +2873,8 @@
         </w:rPr>
         <w:t xml:space="preserve"> DE REFERENCIA</w:t>
       </w:r>
-      <w:bookmarkEnd w:id="10"/>
-      <w:bookmarkEnd w:id="16"/>
+      <w:bookmarkEnd w:id="11"/>
+      <w:bookmarkEnd w:id="18"/>
     </w:p>
     <w:p>
       <w:pPr>
@@ -1736,11 +2932,11 @@
         </w:rPr>
         <w:t xml:space="preserve">Standard for Maintenance Testing Specifications for Electrical Power Equipment and Systems </w:t>
       </w:r>
-      <w:bookmarkStart w:id="17" w:name="_Toc125712916"/>
-      <w:bookmarkEnd w:id="11"/>
+      <w:bookmarkStart w:id="19" w:name="_Toc125712916"/>
       <w:bookmarkEnd w:id="12"/>
       <w:bookmarkEnd w:id="13"/>
       <w:bookmarkEnd w:id="14"/>
+      <w:bookmarkEnd w:id="15"/>
     </w:p>
     <w:p>
       <w:pPr>
@@ -1764,7 +2960,8 @@
           <w:szCs w:val="22"/>
         </w:rPr>
       </w:pPr>
-      <w:bookmarkStart w:id="18" w:name="_Toc201739293"/>
+      <w:bookmarkStart w:id="20" w:name="_Toc201739293"/>
+      <w:proofErr w:type="gramStart"/>
       <w:r>
         <w:rPr>
           <w:rFonts w:ascii="Arial" w:hAnsi="Arial" w:cs="Arial"/>
@@ -1774,7 +2971,8 @@
         </w:rPr>
         <w:t>EQUIPO A UTILIZAR</w:t>
       </w:r>
-      <w:bookmarkEnd w:id="18"/>
+      <w:bookmarkEnd w:id="20"/>
+      <w:proofErr w:type="gramEnd"/>
       <w:r>
         <w:rPr>
           <w:rFonts w:ascii="Arial" w:hAnsi="Arial" w:cs="Arial"/>
@@ -1791,11 +2989,19 @@
           <w:rFonts w:cs="Arial"/>
         </w:rPr>
       </w:pPr>
-      <w:r>
-        <w:rPr>
-          <w:rFonts w:cs="Arial"/>
-        </w:rPr>
-        <w:t xml:space="preserve">El equipo a utilizar es el </w:t>
+      <w:proofErr w:type="gramStart"/>
+      <w:r>
+        <w:rPr>
+          <w:rFonts w:cs="Arial"/>
+        </w:rPr>
+        <w:t>El equipo a utilizar</w:t>
+      </w:r>
+      <w:proofErr w:type="gramEnd"/>
+      <w:r>
+        <w:rPr>
+          <w:rFonts w:cs="Arial"/>
+        </w:rPr>
+        <w:t xml:space="preserve"> es el </w:t>
       </w:r>
       <w:r>
         <w:rPr>
@@ -1824,11 +3030,8 @@
     </w:p>
     <w:p>
       <w:pPr>
+        <w:keepNext/>
         <w:jc w:val="center"/>
-        <w:rPr>
-          <w:rFonts w:cs="Arial"/>
-          <w:noProof/>
-        </w:rPr>
       </w:pPr>
       <w:r>
         <w:rPr>
@@ -1904,6 +3107,91 @@
     </w:p>
     <w:p>
       <w:pPr>
+        <w:pStyle w:val="Descripcin"/>
+        <w:jc w:val="center"/>
+        <w:rPr>
+          <w:rFonts w:cs="Arial"/>
+          <w:b w:val="0"/>
+          <w:bCs w:val="0"/>
+          <w:noProof/>
+        </w:rPr>
+      </w:pPr>
+      <w:bookmarkStart w:id="21" w:name="_Toc206504662"/>
+      <w:r>
+        <w:rPr>
+          <w:i/>
+          <w:iCs/>
+        </w:rPr>
+        <w:t xml:space="preserve">Imagen </w:t>
+      </w:r>
+      <w:r>
+        <w:rPr>
+          <w:i/>
+          <w:iCs/>
+        </w:rPr>
+        <w:fldChar w:fldCharType="begin"/>
+      </w:r>
+      <w:r>
+        <w:rPr>
+          <w:i/>
+          <w:iCs/>
+        </w:rPr>
+        <w:instrText xml:space="preserve"> SEQ Imagen \* ARABIC </w:instrText>
+      </w:r>
+      <w:r>
+        <w:rPr>
+          <w:i/>
+          <w:iCs/>
+        </w:rPr>
+        <w:fldChar w:fldCharType="separate"/>
+      </w:r>
+      <w:r>
+        <w:rPr>
+          <w:i/>
+          <w:iCs/>
+          <w:noProof/>
+        </w:rPr>
+        <w:t>2</w:t>
+      </w:r>
+      <w:r>
+        <w:rPr>
+          <w:i/>
+          <w:iCs/>
+        </w:rPr>
+        <w:fldChar w:fldCharType="end"/>
+      </w:r>
+      <w:r>
+        <w:rPr>
+          <w:i/>
+          <w:iCs/>
+        </w:rPr>
+        <w:t>.</w:t>
+      </w:r>
+      <w:r>
+        <w:t xml:space="preserve"> </w:t>
+      </w:r>
+      <w:proofErr w:type="gramStart"/>
+      <w:r>
+        <w:rPr>
+          <w:b w:val="0"/>
+          <w:bCs w:val="0"/>
+        </w:rPr>
+        <w:t>Equipo a utilizar</w:t>
+      </w:r>
+      <w:bookmarkEnd w:id="21"/>
+      <w:proofErr w:type="gramEnd"/>
+    </w:p>
+    <w:p>
+      <w:pPr>
+        <w:jc w:val="center"/>
+        <w:rPr>
+          <w:rFonts w:cs="Arial"/>
+          <w:noProof/>
+        </w:rPr>
+      </w:pPr>
+    </w:p>
+    <w:p>
+      <w:pPr>
         <w:pStyle w:val="Ttulo1"/>
         <w:numPr>
           <w:ilvl w:val="0"/>
@@ -1916,7 +3204,7 @@
           <w:szCs w:val="22"/>
         </w:rPr>
       </w:pPr>
-      <w:bookmarkStart w:id="19" w:name="_Toc201739294"/>
+      <w:bookmarkStart w:id="22" w:name="_Toc201739294"/>
       <w:r>
         <w:rPr>
           <w:rFonts w:ascii="Arial" w:hAnsi="Arial" w:cs="Arial"/>
@@ -1925,7 +3213,7 @@
         </w:rPr>
         <w:t>DESARROLLO Y RESULTADOS DE LA PRUEBA</w:t>
       </w:r>
-      <w:bookmarkEnd w:id="19"/>
+      <w:bookmarkEnd w:id="22"/>
     </w:p>
     <w:p>
       <w:pPr>
@@ -2051,6 +3339,7 @@
               </w:rPr>
               <w:t xml:space="preserve">{{ </w:t>
             </w:r>
+            <w:proofErr w:type="spellStart"/>
             <w:r>
               <w:rPr>
                 <w:rFonts w:cs="Arial"/>
@@ -2060,6 +3349,7 @@
               </w:rPr>
               <w:t>carTrafo_Marca</w:t>
             </w:r>
+            <w:proofErr w:type="spellEnd"/>
             <w:r>
               <w:rPr>
                 <w:rFonts w:cs="Arial"/>
@@ -2129,6 +3419,7 @@
               </w:rPr>
               <w:t xml:space="preserve">{{ </w:t>
             </w:r>
+            <w:proofErr w:type="spellStart"/>
             <w:r>
               <w:rPr>
                 <w:rFonts w:cs="Arial"/>
@@ -2138,6 +3429,7 @@
               </w:rPr>
               <w:t>carTrafo_Serie</w:t>
             </w:r>
+            <w:proofErr w:type="spellEnd"/>
             <w:r>
               <w:rPr>
                 <w:rFonts w:cs="Arial"/>
@@ -2207,6 +3499,7 @@
               </w:rPr>
               <w:t xml:space="preserve">{{ </w:t>
             </w:r>
+            <w:proofErr w:type="spellStart"/>
             <w:r>
               <w:rPr>
                 <w:rFonts w:cs="Arial"/>
@@ -2216,6 +3509,7 @@
               </w:rPr>
               <w:t>carTrafo_Tipo</w:t>
             </w:r>
+            <w:proofErr w:type="spellEnd"/>
             <w:r>
               <w:rPr>
                 <w:rFonts w:cs="Arial"/>
@@ -2296,6 +3590,7 @@
               </w:rPr>
               <w:t xml:space="preserve">{{ </w:t>
             </w:r>
+            <w:proofErr w:type="spellStart"/>
             <w:r>
               <w:rPr>
                 <w:rFonts w:cs="Arial"/>
@@ -2305,6 +3600,7 @@
               </w:rPr>
               <w:t>carTrafo_FechaFabricacion</w:t>
             </w:r>
+            <w:proofErr w:type="spellEnd"/>
             <w:r>
               <w:rPr>
                 <w:rFonts w:cs="Arial"/>
@@ -2346,7 +3642,31 @@
                 <w:highlight w:val="yellow"/>
                 <w:lang w:val="es-ES"/>
               </w:rPr>
-              <w:t>POTENCIA [kVA]</w:t>
+              <w:t>POTENCIA [</w:t>
+            </w:r>
+            <w:proofErr w:type="spellStart"/>
+            <w:r>
+              <w:rPr>
+                <w:rFonts w:cs="Arial"/>
+                <w:b/>
+                <w:bCs/>
+                <w:color w:val="000000" w:themeColor="text1"/>
+                <w:highlight w:val="yellow"/>
+                <w:lang w:val="es-ES"/>
+              </w:rPr>
+              <w:t>kVA</w:t>
+            </w:r>
+            <w:proofErr w:type="spellEnd"/>
+            <w:r>
+              <w:rPr>
+                <w:rFonts w:cs="Arial"/>
+                <w:b/>
+                <w:bCs/>
+                <w:color w:val="000000" w:themeColor="text1"/>
+                <w:highlight w:val="yellow"/>
+                <w:lang w:val="es-ES"/>
+              </w:rPr>
+              <w:t>]</w:t>
             </w:r>
           </w:p>
         </w:tc>
@@ -2374,6 +3694,7 @@
               </w:rPr>
               <w:t xml:space="preserve">{{ </w:t>
             </w:r>
+            <w:proofErr w:type="spellStart"/>
             <w:r>
               <w:rPr>
                 <w:rFonts w:cs="Arial"/>
@@ -2383,6 +3704,7 @@
               </w:rPr>
               <w:t>capacidadTransformador</w:t>
             </w:r>
+            <w:proofErr w:type="spellEnd"/>
             <w:r>
               <w:rPr>
                 <w:rFonts w:cs="Arial"/>
@@ -2400,6 +3722,7 @@
               </w:rPr>
               <w:t xml:space="preserve"> </w:t>
             </w:r>
+            <w:proofErr w:type="spellStart"/>
             <w:r>
               <w:rPr>
                 <w:rFonts w:cs="Arial"/>
@@ -2408,6 +3731,7 @@
               </w:rPr>
               <w:t>kVA</w:t>
             </w:r>
+            <w:proofErr w:type="spellEnd"/>
           </w:p>
         </w:tc>
       </w:tr>
@@ -2468,6 +3792,7 @@
               </w:rPr>
               <w:t xml:space="preserve">{{ </w:t>
             </w:r>
+            <w:proofErr w:type="spellStart"/>
             <w:r>
               <w:rPr>
                 <w:rFonts w:cs="Arial"/>
@@ -2477,6 +3802,7 @@
               </w:rPr>
               <w:t>voltajePrimario</w:t>
             </w:r>
+            <w:proofErr w:type="spellEnd"/>
             <w:r>
               <w:rPr>
                 <w:rFonts w:cs="Arial"/>
@@ -2546,6 +3872,7 @@
               </w:rPr>
               <w:t xml:space="preserve">{{ </w:t>
             </w:r>
+            <w:proofErr w:type="spellStart"/>
             <w:r>
               <w:rPr>
                 <w:rFonts w:cs="Arial"/>
@@ -2555,6 +3882,7 @@
               </w:rPr>
               <w:t>voltajeSecundario</w:t>
             </w:r>
+            <w:proofErr w:type="spellEnd"/>
             <w:r>
               <w:rPr>
                 <w:rFonts w:cs="Arial"/>
@@ -2624,6 +3952,7 @@
               </w:rPr>
               <w:t xml:space="preserve">{{ </w:t>
             </w:r>
+            <w:proofErr w:type="spellStart"/>
             <w:r>
               <w:rPr>
                 <w:rFonts w:cs="Arial"/>
@@ -2633,6 +3962,7 @@
               </w:rPr>
               <w:t>carTrafo_Frecuencia</w:t>
             </w:r>
+            <w:proofErr w:type="spellEnd"/>
             <w:r>
               <w:rPr>
                 <w:rFonts w:cs="Arial"/>
@@ -2702,6 +4032,7 @@
               </w:rPr>
               <w:t xml:space="preserve">{{ </w:t>
             </w:r>
+            <w:proofErr w:type="spellStart"/>
             <w:r>
               <w:rPr>
                 <w:rFonts w:cs="Arial"/>
@@ -2711,6 +4042,7 @@
               </w:rPr>
               <w:t>carTrafo_NroFases</w:t>
             </w:r>
+            <w:proofErr w:type="spellEnd"/>
             <w:r>
               <w:rPr>
                 <w:rFonts w:cs="Arial"/>
@@ -2780,6 +4112,7 @@
               </w:rPr>
               <w:t xml:space="preserve">{{ </w:t>
             </w:r>
+            <w:proofErr w:type="spellStart"/>
             <w:r>
               <w:rPr>
                 <w:rFonts w:cs="Arial"/>
@@ -2789,6 +4122,7 @@
               </w:rPr>
               <w:t>carTrafo_Conexion</w:t>
             </w:r>
+            <w:proofErr w:type="spellEnd"/>
             <w:r>
               <w:rPr>
                 <w:rFonts w:cs="Arial"/>
@@ -2858,6 +4192,7 @@
               </w:rPr>
               <w:t xml:space="preserve">{{ </w:t>
             </w:r>
+            <w:proofErr w:type="spellStart"/>
             <w:r>
               <w:rPr>
                 <w:rFonts w:cs="Arial"/>
@@ -2867,6 +4202,7 @@
               </w:rPr>
               <w:t>carTrafo_MedioAislamiento</w:t>
             </w:r>
+            <w:proofErr w:type="spellEnd"/>
             <w:r>
               <w:rPr>
                 <w:rFonts w:cs="Arial"/>
@@ -2908,6 +4244,7 @@
                 <w:highlight w:val="yellow"/>
                 <w:lang w:val="es-ES"/>
               </w:rPr>
+              <w:lastRenderedPageBreak/>
               <w:t>FECHA DE LAS MEDICIONES</w:t>
             </w:r>
           </w:p>
@@ -2919,6 +4256,7 @@
           <w:p>
             <w:pPr>
               <w:pStyle w:val="Prrafodelista"/>
+              <w:keepNext/>
               <w:ind w:left="0"/>
               <w:jc w:val="center"/>
               <w:rPr>
@@ -2936,6 +4274,7 @@
               </w:rPr>
               <w:t xml:space="preserve">{{ </w:t>
             </w:r>
+            <w:proofErr w:type="spellStart"/>
             <w:r>
               <w:rPr>
                 <w:rFonts w:cs="Arial"/>
@@ -2945,6 +4284,7 @@
               </w:rPr>
               <w:t>carTrafo_FechaMediciones</w:t>
             </w:r>
+            <w:proofErr w:type="spellEnd"/>
             <w:r>
               <w:rPr>
                 <w:rFonts w:cs="Arial"/>
@@ -2960,17 +4300,71 @@
     </w:tbl>
     <w:p>
       <w:pPr>
-        <w:shd w:val="clear" w:color="auto" w:fill="FFFFFF"/>
-        <w:rPr>
-          <w:rFonts w:cs="Arial"/>
-        </w:rPr>
-      </w:pPr>
-      <w:r>
-        <w:rPr>
-          <w:rFonts w:cs="Arial"/>
-        </w:rPr>
+        <w:pStyle w:val="Descripcin"/>
+        <w:framePr w:w="4014" w:h="364" w:hRule="exact" w:hSpace="141" w:wrap="around" w:vAnchor="text" w:hAnchor="page" w:x="4568" w:y="4666"/>
+      </w:pPr>
+      <w:bookmarkStart w:id="23" w:name="_Toc206496034"/>
+      <w:r>
+        <w:rPr>
+          <w:i/>
+          <w:iCs/>
+        </w:rPr>
+        <w:t xml:space="preserve">Tabla </w:t>
+      </w:r>
+      <w:r>
+        <w:rPr>
+          <w:i/>
+          <w:iCs/>
+        </w:rPr>
+        <w:fldChar w:fldCharType="begin"/>
+      </w:r>
+      <w:r>
+        <w:rPr>
+          <w:i/>
+          <w:iCs/>
+        </w:rPr>
+        <w:instrText xml:space="preserve"> SEQ Tabla \* ARABIC </w:instrText>
+      </w:r>
+      <w:r>
+        <w:rPr>
+          <w:i/>
+          <w:iCs/>
+        </w:rPr>
+        <w:fldChar w:fldCharType="separate"/>
+      </w:r>
+      <w:r>
+        <w:rPr>
+          <w:i/>
+          <w:iCs/>
+          <w:noProof/>
+        </w:rPr>
+        <w:t>1</w:t>
+      </w:r>
+      <w:r>
+        <w:rPr>
+          <w:i/>
+          <w:iCs/>
+        </w:rPr>
+        <w:fldChar w:fldCharType="end"/>
+      </w:r>
+      <w:r>
+        <w:rPr>
+          <w:i/>
+          <w:iCs/>
+        </w:rPr>
+        <w:t>.</w:t>
+      </w:r>
+      <w:r>
         <w:t xml:space="preserve"> </w:t>
       </w:r>
+      <w:r>
+        <w:rPr>
+          <w:b w:val="0"/>
+          <w:bCs w:val="0"/>
+        </w:rPr>
+        <w:t>Datos generales de la prueba</w:t>
+      </w:r>
+      <w:bookmarkEnd w:id="23"/>
     </w:p>
     <w:p>
       <w:pPr>
@@ -2983,7 +4377,7 @@
         <w:rPr>
           <w:rFonts w:cs="Arial"/>
         </w:rPr>
-        <w:t>TABLA SE VA A LLAMAR “Datos generales de la prueba”</w:t>
+        <w:t xml:space="preserve"> </w:t>
       </w:r>
     </w:p>
     <w:p>
@@ -3001,27 +4395,16 @@
           <w:rFonts w:cs="Arial"/>
         </w:rPr>
       </w:pPr>
-      <w:r>
-        <w:rPr>
-          <w:rFonts w:cs="Arial"/>
-        </w:rPr>
-        <w:t>INGRESE IMAGEN DE LA FICHA TÉCNICA DEL TRANSFORMADOR</w:t>
-      </w:r>
     </w:p>
     <w:p>
       <w:pPr>
-        <w:shd w:val="clear" w:color="auto" w:fill="FFFFFF"/>
-        <w:rPr>
-          <w:rFonts w:cs="Arial"/>
-        </w:rPr>
-      </w:pPr>
-    </w:p>
-    <w:p>
-      <w:pPr>
+        <w:keepNext/>
         <w:shd w:val="clear" w:color="auto" w:fill="FFFFFF"/>
         <w:jc w:val="center"/>
         <w:rPr>
           <w:rFonts w:cs="Arial"/>
+          <w:color w:val="000000" w:themeColor="text1"/>
+          <w:lang w:val="es-ES"/>
         </w:rPr>
       </w:pPr>
       <w:r>
@@ -3033,6 +4416,7 @@
         </w:rPr>
         <w:t xml:space="preserve">{{ </w:t>
       </w:r>
+      <w:proofErr w:type="spellStart"/>
       <w:r>
         <w:rPr>
           <w:rFonts w:cs="Arial"/>
@@ -3042,6 +4426,7 @@
         </w:rPr>
         <w:t>imgFichaTecnicaTrafo</w:t>
       </w:r>
+      <w:proofErr w:type="spellEnd"/>
       <w:r>
         <w:rPr>
           <w:rFonts w:cs="Arial"/>
@@ -3051,6 +4436,88 @@
         </w:rPr>
         <w:t xml:space="preserve"> | default("N/A")  }}</w:t>
       </w:r>
+    </w:p>
+    <w:p>
+      <w:pPr>
+        <w:pStyle w:val="Descripcin"/>
+        <w:jc w:val="center"/>
+        <w:rPr>
+          <w:rFonts w:cs="Arial"/>
+          <w:color w:val="000000" w:themeColor="text1"/>
+          <w:lang w:val="es-ES"/>
+        </w:rPr>
+      </w:pPr>
+      <w:bookmarkStart w:id="24" w:name="_Toc206504663"/>
+      <w:r>
+        <w:rPr>
+          <w:i/>
+          <w:iCs/>
+        </w:rPr>
+        <w:t xml:space="preserve">Imagen </w:t>
+      </w:r>
+      <w:r>
+        <w:rPr>
+          <w:i/>
+          <w:iCs/>
+        </w:rPr>
+        <w:fldChar w:fldCharType="begin"/>
+      </w:r>
+      <w:r>
+        <w:rPr>
+          <w:i/>
+          <w:iCs/>
+        </w:rPr>
+        <w:instrText xml:space="preserve"> SEQ Imagen \* ARABIC </w:instrText>
+      </w:r>
+      <w:r>
+        <w:rPr>
+          <w:i/>
+          <w:iCs/>
+        </w:rPr>
+        <w:fldChar w:fldCharType="separate"/>
+      </w:r>
+      <w:r>
+        <w:rPr>
+          <w:i/>
+          <w:iCs/>
+          <w:noProof/>
+        </w:rPr>
+        <w:t>3</w:t>
+      </w:r>
+      <w:r>
+        <w:rPr>
+          <w:i/>
+          <w:iCs/>
+        </w:rPr>
+        <w:fldChar w:fldCharType="end"/>
+      </w:r>
+      <w:r>
+        <w:rPr>
+          <w:i/>
+          <w:iCs/>
+        </w:rPr>
+        <w:t>.</w:t>
+      </w:r>
+      <w:r>
+        <w:t xml:space="preserve"> </w:t>
+      </w:r>
+      <w:r>
+        <w:rPr>
+          <w:b w:val="0"/>
+          <w:bCs w:val="0"/>
+        </w:rPr>
+        <w:t>Ficha técnica del Transformador</w:t>
+      </w:r>
+      <w:bookmarkEnd w:id="24"/>
+    </w:p>
+    <w:p>
+      <w:pPr>
+        <w:shd w:val="clear" w:color="auto" w:fill="FFFFFF"/>
+        <w:jc w:val="center"/>
+        <w:rPr>
+          <w:rFonts w:cs="Arial"/>
+        </w:rPr>
+      </w:pPr>
     </w:p>
     <w:p>
       <w:pPr>
@@ -3178,8 +4645,9 @@
                 <w:szCs w:val="16"/>
                 <w:highlight w:val="red"/>
               </w:rPr>
-              <w:t xml:space="preserve">{{ nroTransformador | default("N/A")  }} </w:t>
-            </w:r>
+              <w:t xml:space="preserve">{{ </w:t>
+            </w:r>
+            <w:proofErr w:type="spellStart"/>
             <w:r>
               <w:rPr>
                 <w:rFonts w:cs="Arial"/>
@@ -3188,8 +4656,9 @@
                 <w:szCs w:val="16"/>
                 <w:highlight w:val="red"/>
               </w:rPr>
-              <w:t>DE</w:t>
-            </w:r>
+              <w:t>nroTransformador</w:t>
+            </w:r>
+            <w:proofErr w:type="spellEnd"/>
             <w:r>
               <w:rPr>
                 <w:rFonts w:cs="Arial"/>
@@ -3198,7 +4667,7 @@
                 <w:szCs w:val="16"/>
                 <w:highlight w:val="red"/>
               </w:rPr>
-              <w:t xml:space="preserve"> {{ </w:t>
+              <w:t xml:space="preserve"> | default("N/A")  }} </w:t>
             </w:r>
             <w:r>
               <w:rPr>
@@ -3208,7 +4677,7 @@
                 <w:szCs w:val="16"/>
                 <w:highlight w:val="red"/>
               </w:rPr>
-              <w:t>capacidad</w:t>
+              <w:t>DE</w:t>
             </w:r>
             <w:r>
               <w:rPr>
@@ -3218,7 +4687,39 @@
                 <w:szCs w:val="16"/>
                 <w:highlight w:val="red"/>
               </w:rPr>
-              <w:t xml:space="preserve">Transformador | default("N/A")  }} </w:t>
+              <w:t xml:space="preserve"> {{ </w:t>
+            </w:r>
+            <w:proofErr w:type="spellStart"/>
+            <w:r>
+              <w:rPr>
+                <w:rFonts w:cs="Arial"/>
+                <w:b/>
+                <w:sz w:val="16"/>
+                <w:szCs w:val="16"/>
+                <w:highlight w:val="red"/>
+              </w:rPr>
+              <w:t>capacidad</w:t>
+            </w:r>
+            <w:r>
+              <w:rPr>
+                <w:rFonts w:cs="Arial"/>
+                <w:b/>
+                <w:sz w:val="16"/>
+                <w:szCs w:val="16"/>
+                <w:highlight w:val="red"/>
+              </w:rPr>
+              <w:t>Transformador</w:t>
+            </w:r>
+            <w:proofErr w:type="spellEnd"/>
+            <w:r>
+              <w:rPr>
+                <w:rFonts w:cs="Arial"/>
+                <w:b/>
+                <w:sz w:val="16"/>
+                <w:szCs w:val="16"/>
+                <w:highlight w:val="red"/>
+              </w:rPr>
+              <w:t xml:space="preserve"> | default("N/A")  }} </w:t>
             </w:r>
             <w:r>
               <w:rPr>
@@ -3311,6 +4812,7 @@
               </w:rPr>
               <w:t xml:space="preserve">{{ </w:t>
             </w:r>
+            <w:proofErr w:type="spellStart"/>
             <w:r>
               <w:rPr>
                 <w:rFonts w:cs="Arial"/>
@@ -3321,6 +4823,7 @@
               </w:rPr>
               <w:t>fechaCalibracion</w:t>
             </w:r>
+            <w:proofErr w:type="spellEnd"/>
             <w:r>
               <w:rPr>
                 <w:rFonts w:cs="Arial"/>
@@ -4143,6 +5646,7 @@
               </w:rPr>
               <w:t xml:space="preserve">{{ </w:t>
             </w:r>
+            <w:proofErr w:type="spellStart"/>
             <w:r>
               <w:rPr>
                 <w:rFonts w:cs="Arial"/>
@@ -4151,6 +5655,7 @@
               </w:rPr>
               <w:t>resMedida_AVST</w:t>
             </w:r>
+            <w:proofErr w:type="spellEnd"/>
             <w:r>
               <w:rPr>
                 <w:rFonts w:cs="Arial"/>
@@ -4187,6 +5692,7 @@
               </w:rPr>
               <w:t xml:space="preserve">{{ </w:t>
             </w:r>
+            <w:proofErr w:type="spellStart"/>
             <w:r>
               <w:rPr>
                 <w:rFonts w:cs="Arial"/>
@@ -4195,6 +5701,7 @@
               </w:rPr>
               <w:t>resReferida_AVST</w:t>
             </w:r>
+            <w:proofErr w:type="spellEnd"/>
             <w:r>
               <w:rPr>
                 <w:rFonts w:cs="Arial"/>
@@ -4232,6 +5739,7 @@
               </w:rPr>
               <w:t xml:space="preserve">{{ </w:t>
             </w:r>
+            <w:proofErr w:type="spellStart"/>
             <w:r>
               <w:rPr>
                 <w:rFonts w:cs="Arial"/>
@@ -4240,6 +5748,7 @@
               </w:rPr>
               <w:t>resEsp_AVST</w:t>
             </w:r>
+            <w:proofErr w:type="spellEnd"/>
             <w:r>
               <w:rPr>
                 <w:rFonts w:cs="Arial"/>
@@ -4279,6 +5788,7 @@
               </w:rPr>
               <w:t xml:space="preserve">{{ </w:t>
             </w:r>
+            <w:proofErr w:type="spellStart"/>
             <w:r>
               <w:rPr>
                 <w:rFonts w:cs="Arial"/>
@@ -4287,6 +5797,7 @@
               </w:rPr>
               <w:t>resultado_AVST</w:t>
             </w:r>
+            <w:proofErr w:type="spellEnd"/>
             <w:r>
               <w:rPr>
                 <w:rFonts w:cs="Arial"/>
@@ -4360,6 +5871,7 @@
               </w:rPr>
               <w:t xml:space="preserve">{{ </w:t>
             </w:r>
+            <w:proofErr w:type="spellStart"/>
             <w:r>
               <w:rPr>
                 <w:rFonts w:cs="Arial"/>
@@ -4368,6 +5880,7 @@
               </w:rPr>
               <w:t>resMedida_AVSB</w:t>
             </w:r>
+            <w:proofErr w:type="spellEnd"/>
             <w:r>
               <w:rPr>
                 <w:rFonts w:cs="Arial"/>
@@ -4405,6 +5918,7 @@
               </w:rPr>
               <w:t xml:space="preserve">{{ </w:t>
             </w:r>
+            <w:proofErr w:type="spellStart"/>
             <w:r>
               <w:rPr>
                 <w:rFonts w:cs="Arial"/>
@@ -4413,6 +5927,7 @@
               </w:rPr>
               <w:t>resReferida_AVSB</w:t>
             </w:r>
+            <w:proofErr w:type="spellEnd"/>
             <w:r>
               <w:rPr>
                 <w:rFonts w:cs="Arial"/>
@@ -4450,6 +5965,7 @@
               </w:rPr>
               <w:t xml:space="preserve">{{ </w:t>
             </w:r>
+            <w:proofErr w:type="spellStart"/>
             <w:r>
               <w:rPr>
                 <w:rFonts w:cs="Arial"/>
@@ -4458,6 +5974,7 @@
               </w:rPr>
               <w:t>resEsp_AVSB</w:t>
             </w:r>
+            <w:proofErr w:type="spellEnd"/>
             <w:r>
               <w:rPr>
                 <w:rFonts w:cs="Arial"/>
@@ -4497,6 +6014,7 @@
               </w:rPr>
               <w:t xml:space="preserve">{{ </w:t>
             </w:r>
+            <w:proofErr w:type="spellStart"/>
             <w:r>
               <w:rPr>
                 <w:rFonts w:cs="Arial"/>
@@ -4505,6 +6023,7 @@
               </w:rPr>
               <w:t>resultado_AVSB</w:t>
             </w:r>
+            <w:proofErr w:type="spellEnd"/>
             <w:r>
               <w:rPr>
                 <w:rFonts w:cs="Arial"/>
@@ -4579,6 +6098,7 @@
               </w:rPr>
               <w:t xml:space="preserve">{{ </w:t>
             </w:r>
+            <w:proofErr w:type="spellStart"/>
             <w:r>
               <w:rPr>
                 <w:rFonts w:cs="Arial"/>
@@ -4587,6 +6107,7 @@
               </w:rPr>
               <w:t>resMedida_BVST</w:t>
             </w:r>
+            <w:proofErr w:type="spellEnd"/>
             <w:r>
               <w:rPr>
                 <w:rFonts w:cs="Arial"/>
@@ -4624,6 +6145,7 @@
               </w:rPr>
               <w:t xml:space="preserve">{{ </w:t>
             </w:r>
+            <w:proofErr w:type="spellStart"/>
             <w:r>
               <w:rPr>
                 <w:rFonts w:cs="Arial"/>
@@ -4632,6 +6154,7 @@
               </w:rPr>
               <w:t>resReferida_BVST</w:t>
             </w:r>
+            <w:proofErr w:type="spellEnd"/>
             <w:r>
               <w:rPr>
                 <w:rFonts w:cs="Arial"/>
@@ -4669,6 +6192,7 @@
               </w:rPr>
               <w:t xml:space="preserve">{{ </w:t>
             </w:r>
+            <w:proofErr w:type="spellStart"/>
             <w:r>
               <w:rPr>
                 <w:rFonts w:cs="Arial"/>
@@ -4677,13 +6201,23 @@
               </w:rPr>
               <w:t>resEsp_BVST</w:t>
             </w:r>
+            <w:proofErr w:type="spellEnd"/>
             <w:r>
               <w:rPr>
                 <w:rFonts w:cs="Arial"/>
                 <w:sz w:val="16"/>
                 <w:szCs w:val="16"/>
               </w:rPr>
-              <w:t xml:space="preserve"> | default("N/A")  }}</w:t>
+              <w:t xml:space="preserve"> | </w:t>
+            </w:r>
+            <w:r>
+              <w:rPr>
+                <w:rFonts w:cs="Arial"/>
+                <w:sz w:val="16"/>
+                <w:szCs w:val="16"/>
+              </w:rPr>
+              <w:lastRenderedPageBreak/>
+              <w:t>default("N/A")  }}</w:t>
             </w:r>
           </w:p>
         </w:tc>
@@ -4714,8 +6248,10 @@
                 <w:sz w:val="16"/>
                 <w:szCs w:val="16"/>
               </w:rPr>
+              <w:lastRenderedPageBreak/>
               <w:t xml:space="preserve">{{ </w:t>
             </w:r>
+            <w:proofErr w:type="spellStart"/>
             <w:r>
               <w:rPr>
                 <w:rFonts w:cs="Arial"/>
@@ -4724,6 +6260,7 @@
               </w:rPr>
               <w:t>resultado_BVST</w:t>
             </w:r>
+            <w:proofErr w:type="spellEnd"/>
             <w:r>
               <w:rPr>
                 <w:rFonts w:cs="Arial"/>
@@ -4787,7 +6324,27 @@
                 <w:szCs w:val="16"/>
                 <w:highlight w:val="red"/>
               </w:rPr>
-              <w:t>{{ temperaturaPrueba | default("N/A")  }}</w:t>
+              <w:t xml:space="preserve">{{ </w:t>
+            </w:r>
+            <w:proofErr w:type="spellStart"/>
+            <w:r>
+              <w:rPr>
+                <w:rFonts w:cs="Arial"/>
+                <w:sz w:val="16"/>
+                <w:szCs w:val="16"/>
+                <w:highlight w:val="red"/>
+              </w:rPr>
+              <w:t>temperaturaPrueba</w:t>
+            </w:r>
+            <w:proofErr w:type="spellEnd"/>
+            <w:r>
+              <w:rPr>
+                <w:rFonts w:cs="Arial"/>
+                <w:sz w:val="16"/>
+                <w:szCs w:val="16"/>
+                <w:highlight w:val="red"/>
+              </w:rPr>
+              <w:t xml:space="preserve"> | default("N/A")  }}</w:t>
             </w:r>
           </w:p>
         </w:tc>
@@ -4805,6 +6362,7 @@
           </w:tcPr>
           <w:p>
             <w:pPr>
+              <w:keepNext/>
               <w:shd w:val="clear" w:color="auto" w:fill="FFFFFF"/>
               <w:tabs>
                 <w:tab w:val="left" w:pos="0"/>
@@ -4848,6 +6406,7 @@
               </w:rPr>
               <w:t xml:space="preserve">{{ </w:t>
             </w:r>
+            <w:proofErr w:type="spellStart"/>
             <w:r>
               <w:rPr>
                 <w:rFonts w:cs="Arial"/>
@@ -4858,6 +6417,7 @@
               </w:rPr>
               <w:t>comentariosPrueba</w:t>
             </w:r>
+            <w:proofErr w:type="spellEnd"/>
             <w:r>
               <w:rPr>
                 <w:rFonts w:cs="Arial"/>
@@ -4872,6 +6432,87 @@
         </w:tc>
       </w:tr>
     </w:tbl>
+    <w:p>
+      <w:pPr>
+        <w:pStyle w:val="Descripcin"/>
+      </w:pPr>
+      <w:bookmarkStart w:id="25" w:name="_Toc201739295"/>
+    </w:p>
+    <w:p>
+      <w:pPr>
+        <w:pStyle w:val="Descripcin"/>
+        <w:jc w:val="center"/>
+        <w:rPr>
+          <w:b w:val="0"/>
+          <w:bCs w:val="0"/>
+        </w:rPr>
+      </w:pPr>
+      <w:bookmarkStart w:id="26" w:name="_Toc206496035"/>
+      <w:r>
+        <w:rPr>
+          <w:i/>
+          <w:iCs/>
+        </w:rPr>
+        <w:t xml:space="preserve">Tabla </w:t>
+      </w:r>
+      <w:r>
+        <w:rPr>
+          <w:i/>
+          <w:iCs/>
+        </w:rPr>
+        <w:fldChar w:fldCharType="begin"/>
+      </w:r>
+      <w:r>
+        <w:rPr>
+          <w:i/>
+          <w:iCs/>
+        </w:rPr>
+        <w:instrText xml:space="preserve"> SEQ Tabla \* ARABIC </w:instrText>
+      </w:r>
+      <w:r>
+        <w:rPr>
+          <w:i/>
+          <w:iCs/>
+        </w:rPr>
+        <w:fldChar w:fldCharType="separate"/>
+      </w:r>
+      <w:r>
+        <w:rPr>
+          <w:i/>
+          <w:iCs/>
+          <w:noProof/>
+        </w:rPr>
+        <w:t>2</w:t>
+      </w:r>
+      <w:r>
+        <w:rPr>
+          <w:i/>
+          <w:iCs/>
+        </w:rPr>
+        <w:fldChar w:fldCharType="end"/>
+      </w:r>
+      <w:r>
+        <w:rPr>
+          <w:i/>
+          <w:iCs/>
+        </w:rPr>
+        <w:t>.</w:t>
+      </w:r>
+      <w:r>
+        <w:t xml:space="preserve"> </w:t>
+      </w:r>
+      <w:r>
+        <w:rPr>
+          <w:b w:val="0"/>
+          <w:bCs w:val="0"/>
+        </w:rPr>
+        <w:t>Resultados de la prueba</w:t>
+      </w:r>
+      <w:bookmarkEnd w:id="26"/>
+    </w:p>
+    <w:p/>
+    <w:p/>
+    <w:p/>
     <w:p>
       <w:pPr>
         <w:pStyle w:val="Ttulo1"/>
@@ -4886,17 +6527,15 @@
           <w:szCs w:val="22"/>
         </w:rPr>
       </w:pPr>
-      <w:bookmarkStart w:id="20" w:name="_Toc201739295"/>
       <w:r>
         <w:rPr>
           <w:rFonts w:ascii="Arial" w:hAnsi="Arial" w:cs="Arial"/>
           <w:sz w:val="22"/>
           <w:szCs w:val="22"/>
         </w:rPr>
-        <w:lastRenderedPageBreak/>
         <w:t>EVIDENCIAS FOTOGRÁFICAS</w:t>
       </w:r>
-      <w:bookmarkEnd w:id="20"/>
+      <w:bookmarkEnd w:id="25"/>
       <w:r>
         <w:rPr>
           <w:rFonts w:ascii="Arial" w:hAnsi="Arial" w:cs="Arial"/>
@@ -4917,9 +6556,6 @@
         <w:gridCol w:w="9113"/>
       </w:tblGrid>
       <w:tr>
-        <w:trPr>
-          <w:trHeight w:val="1081"/>
-        </w:trPr>
         <w:tc>
           <w:tcPr>
             <w:tcW w:w="9113" w:type="dxa"/>
@@ -4930,19 +6566,143 @@
               <w:jc w:val="center"/>
               <w:rPr>
                 <w:rFonts w:cs="Arial"/>
-                <w:sz w:val="32"/>
-                <w:szCs w:val="32"/>
+                <w:sz w:val="28"/>
+                <w:szCs w:val="28"/>
               </w:rPr>
             </w:pPr>
-            <w:r>
-              <w:rPr>
-                <w:rFonts w:cs="Arial"/>
-                <w:sz w:val="32"/>
-                <w:szCs w:val="32"/>
-              </w:rPr>
-              <w:t>Tabla de Evidencias Fotográficas</w:t>
-            </w:r>
           </w:p>
+          <w:p>
+            <w:pPr>
+              <w:jc w:val="center"/>
+              <w:rPr>
+                <w:rFonts w:cs="Arial"/>
+                <w:sz w:val="28"/>
+                <w:szCs w:val="28"/>
+              </w:rPr>
+            </w:pPr>
+          </w:p>
+          <w:p>
+            <w:pPr>
+              <w:keepNext/>
+              <w:jc w:val="center"/>
+              <w:rPr>
+                <w:rFonts w:cs="Arial"/>
+                <w:sz w:val="28"/>
+                <w:szCs w:val="28"/>
+              </w:rPr>
+            </w:pPr>
+            <w:r>
+              <w:rPr>
+                <w:rFonts w:cs="Arial"/>
+                <w:sz w:val="28"/>
+                <w:szCs w:val="28"/>
+              </w:rPr>
+              <w:t>{{ imgPrueba</w:t>
+            </w:r>
+            <w:r>
+              <w:rPr>
+                <w:rFonts w:cs="Arial"/>
+                <w:sz w:val="28"/>
+                <w:szCs w:val="28"/>
+              </w:rPr>
+              <w:t>Mon</w:t>
+            </w:r>
+            <w:r>
+              <w:rPr>
+                <w:rFonts w:cs="Arial"/>
+                <w:sz w:val="28"/>
+                <w:szCs w:val="28"/>
+              </w:rPr>
+              <w:t>1 | default("N/A") }}</w:t>
+            </w:r>
+          </w:p>
+          <w:p>
+            <w:pPr>
+              <w:keepNext/>
+              <w:jc w:val="center"/>
+              <w:rPr>
+                <w:rFonts w:cs="Arial"/>
+                <w:sz w:val="28"/>
+                <w:szCs w:val="28"/>
+              </w:rPr>
+            </w:pPr>
+          </w:p>
+          <w:p>
+            <w:pPr>
+              <w:pStyle w:val="Descripcin"/>
+              <w:jc w:val="center"/>
+            </w:pPr>
+            <w:bookmarkStart w:id="27" w:name="_Toc206504664"/>
+            <w:r>
+              <w:rPr>
+                <w:i/>
+                <w:iCs/>
+              </w:rPr>
+              <w:t xml:space="preserve">Imagen </w:t>
+            </w:r>
+            <w:r>
+              <w:rPr>
+                <w:i/>
+                <w:iCs/>
+              </w:rPr>
+              <w:fldChar w:fldCharType="begin"/>
+            </w:r>
+            <w:r>
+              <w:rPr>
+                <w:i/>
+                <w:iCs/>
+              </w:rPr>
+              <w:instrText xml:space="preserve"> SEQ Imagen \* ARABIC </w:instrText>
+            </w:r>
+            <w:r>
+              <w:rPr>
+                <w:i/>
+                <w:iCs/>
+              </w:rPr>
+              <w:fldChar w:fldCharType="separate"/>
+            </w:r>
+            <w:r>
+              <w:rPr>
+                <w:i/>
+                <w:iCs/>
+                <w:noProof/>
+              </w:rPr>
+              <w:t>4</w:t>
+            </w:r>
+            <w:r>
+              <w:rPr>
+                <w:i/>
+                <w:iCs/>
+              </w:rPr>
+              <w:fldChar w:fldCharType="end"/>
+            </w:r>
+            <w:r>
+              <w:rPr>
+                <w:i/>
+                <w:iCs/>
+              </w:rPr>
+              <w:t>.</w:t>
+            </w:r>
+            <w:r>
+              <w:t xml:space="preserve"> </w:t>
+            </w:r>
+            <w:r>
+              <w:rPr>
+                <w:b w:val="0"/>
+                <w:bCs w:val="0"/>
+              </w:rPr>
+              <w:t>Imagen de Prueba #1</w:t>
+            </w:r>
+            <w:r>
+              <w:rPr>
+                <w:b w:val="0"/>
+                <w:bCs w:val="0"/>
+              </w:rPr>
+              <w:t xml:space="preserve"> (Alta VS Baja)</w:t>
+            </w:r>
+            <w:bookmarkEnd w:id="27"/>
+          </w:p>
+          <w:p/>
         </w:tc>
       </w:tr>
       <w:tr>
@@ -4973,6 +6733,7 @@
           </w:p>
           <w:p>
             <w:pPr>
+              <w:keepNext/>
               <w:jc w:val="center"/>
               <w:rPr>
                 <w:rFonts w:cs="Arial"/>
@@ -4994,7 +6755,7 @@
                 <w:sz w:val="28"/>
                 <w:szCs w:val="28"/>
               </w:rPr>
-              <w:t>Mon</w:t>
+              <w:t>Mon2</w:t>
             </w:r>
             <w:r>
               <w:rPr>
@@ -5002,29 +6763,12 @@
                 <w:sz w:val="28"/>
                 <w:szCs w:val="28"/>
               </w:rPr>
-              <w:t>1 | default("N/A") }}</w:t>
+              <w:t xml:space="preserve"> | default("N/A") }}</w:t>
             </w:r>
           </w:p>
           <w:p>
             <w:pPr>
-              <w:jc w:val="center"/>
-              <w:rPr>
-                <w:rFonts w:cs="Arial"/>
-                <w:sz w:val="28"/>
-                <w:szCs w:val="28"/>
-              </w:rPr>
-            </w:pPr>
-          </w:p>
-        </w:tc>
-      </w:tr>
-      <w:tr>
-        <w:tc>
-          <w:tcPr>
-            <w:tcW w:w="9113" w:type="dxa"/>
-            <w:vAlign w:val="center"/>
-          </w:tcPr>
-          <w:p>
-            <w:pPr>
+              <w:keepNext/>
               <w:jc w:val="center"/>
               <w:rPr>
                 <w:rFonts w:cs="Arial"/>
@@ -5035,129 +6779,94 @@
           </w:p>
           <w:p>
             <w:pPr>
+              <w:pStyle w:val="Descripcin"/>
               <w:jc w:val="center"/>
-              <w:rPr>
-                <w:rFonts w:cs="Arial"/>
-                <w:sz w:val="28"/>
-                <w:szCs w:val="28"/>
-              </w:rPr>
             </w:pPr>
+            <w:bookmarkStart w:id="28" w:name="_Toc206504665"/>
+            <w:r>
+              <w:rPr>
+                <w:i/>
+                <w:iCs/>
+              </w:rPr>
+              <w:t xml:space="preserve">Imagen </w:t>
+            </w:r>
+            <w:r>
+              <w:rPr>
+                <w:i/>
+                <w:iCs/>
+              </w:rPr>
+              <w:fldChar w:fldCharType="begin"/>
+            </w:r>
+            <w:r>
+              <w:rPr>
+                <w:i/>
+                <w:iCs/>
+              </w:rPr>
+              <w:instrText xml:space="preserve"> SEQ Imagen \* ARABIC </w:instrText>
+            </w:r>
+            <w:r>
+              <w:rPr>
+                <w:i/>
+                <w:iCs/>
+              </w:rPr>
+              <w:fldChar w:fldCharType="separate"/>
+            </w:r>
+            <w:r>
+              <w:rPr>
+                <w:i/>
+                <w:iCs/>
+                <w:noProof/>
+              </w:rPr>
+              <w:t>5</w:t>
+            </w:r>
+            <w:r>
+              <w:rPr>
+                <w:i/>
+                <w:iCs/>
+              </w:rPr>
+              <w:fldChar w:fldCharType="end"/>
+            </w:r>
+            <w:r>
+              <w:rPr>
+                <w:i/>
+                <w:iCs/>
+              </w:rPr>
+              <w:t>.</w:t>
+            </w:r>
+            <w:r>
+              <w:t xml:space="preserve"> </w:t>
+            </w:r>
+            <w:r>
+              <w:rPr>
+                <w:b w:val="0"/>
+                <w:bCs w:val="0"/>
+              </w:rPr>
+              <w:t xml:space="preserve">Imagen de Prueba </w:t>
+            </w:r>
+            <w:r>
+              <w:rPr>
+                <w:b w:val="0"/>
+                <w:bCs w:val="0"/>
+              </w:rPr>
+              <w:t>#</w:t>
+            </w:r>
+            <w:r>
+              <w:rPr>
+                <w:b w:val="0"/>
+                <w:bCs w:val="0"/>
+              </w:rPr>
+              <w:t>2</w:t>
+            </w:r>
+            <w:r>
+              <w:rPr>
+                <w:b w:val="0"/>
+                <w:bCs w:val="0"/>
+              </w:rPr>
+              <w:t xml:space="preserve"> (Baja VS Tierra)</w:t>
+            </w:r>
+            <w:bookmarkEnd w:id="28"/>
           </w:p>
-          <w:p>
-            <w:pPr>
-              <w:jc w:val="center"/>
-              <w:rPr>
-                <w:rFonts w:cs="Arial"/>
-                <w:sz w:val="28"/>
-                <w:szCs w:val="28"/>
-              </w:rPr>
-            </w:pPr>
-            <w:r>
-              <w:rPr>
-                <w:rFonts w:cs="Arial"/>
-                <w:sz w:val="28"/>
-                <w:szCs w:val="28"/>
-              </w:rPr>
-              <w:t>{{ imgPrueba</w:t>
-            </w:r>
-            <w:r>
-              <w:rPr>
-                <w:rFonts w:cs="Arial"/>
-                <w:sz w:val="28"/>
-                <w:szCs w:val="28"/>
-              </w:rPr>
-              <w:t>Mon2</w:t>
-            </w:r>
-            <w:r>
-              <w:rPr>
-                <w:rFonts w:cs="Arial"/>
-                <w:sz w:val="28"/>
-                <w:szCs w:val="28"/>
-              </w:rPr>
-              <w:t xml:space="preserve"> | default("N/A") }}</w:t>
-            </w:r>
-          </w:p>
-          <w:p>
-            <w:pPr>
-              <w:jc w:val="center"/>
-              <w:rPr>
-                <w:rFonts w:cs="Arial"/>
-                <w:noProof/>
-              </w:rPr>
-            </w:pPr>
-          </w:p>
-        </w:tc>
-      </w:tr>
-      <w:tr>
-        <w:tc>
-          <w:tcPr>
-            <w:tcW w:w="9113" w:type="dxa"/>
-            <w:vAlign w:val="center"/>
-          </w:tcPr>
-          <w:p>
-            <w:pPr>
-              <w:jc w:val="center"/>
-              <w:rPr>
-                <w:rFonts w:cs="Arial"/>
-                <w:sz w:val="28"/>
-                <w:szCs w:val="28"/>
-              </w:rPr>
-            </w:pPr>
-          </w:p>
-          <w:p>
-            <w:pPr>
-              <w:jc w:val="center"/>
-              <w:rPr>
-                <w:rFonts w:cs="Arial"/>
-                <w:sz w:val="28"/>
-                <w:szCs w:val="28"/>
-              </w:rPr>
-            </w:pPr>
-          </w:p>
-          <w:p>
-            <w:pPr>
-              <w:jc w:val="center"/>
-              <w:rPr>
-                <w:rFonts w:cs="Arial"/>
-                <w:sz w:val="28"/>
-                <w:szCs w:val="28"/>
-              </w:rPr>
-            </w:pPr>
-            <w:r>
-              <w:rPr>
-                <w:rFonts w:cs="Arial"/>
-                <w:sz w:val="28"/>
-                <w:szCs w:val="28"/>
-              </w:rPr>
-              <w:t>{{ imgPrueba</w:t>
-            </w:r>
-            <w:r>
-              <w:rPr>
-                <w:rFonts w:cs="Arial"/>
-                <w:sz w:val="28"/>
-                <w:szCs w:val="28"/>
-              </w:rPr>
-              <w:t>Mon3</w:t>
-            </w:r>
-            <w:r>
-              <w:rPr>
-                <w:rFonts w:cs="Arial"/>
-                <w:sz w:val="28"/>
-                <w:szCs w:val="28"/>
-              </w:rPr>
-              <w:t xml:space="preserve"> | default("N/A") }}</w:t>
-            </w:r>
-          </w:p>
-          <w:p>
-            <w:pPr>
-              <w:jc w:val="center"/>
-              <w:rPr>
-                <w:rFonts w:cs="Arial"/>
-                <w:sz w:val="28"/>
-                <w:szCs w:val="28"/>
-              </w:rPr>
-            </w:pPr>
-          </w:p>
+          <w:p/>
         </w:tc>
       </w:tr>
     </w:tbl>
@@ -5191,7 +6900,7 @@
         </w:rPr>
         <w:t xml:space="preserve"> </w:t>
       </w:r>
-      <w:bookmarkStart w:id="21" w:name="_Toc201739296"/>
+      <w:bookmarkStart w:id="29" w:name="_Toc201739296"/>
       <w:r>
         <w:rPr>
           <w:rFonts w:ascii="Arial" w:hAnsi="Arial" w:cs="Arial"/>
@@ -5200,7 +6909,7 @@
         </w:rPr>
         <w:t>EVALUACIÓN FINAL</w:t>
       </w:r>
-      <w:bookmarkEnd w:id="21"/>
+      <w:bookmarkEnd w:id="29"/>
       <w:r>
         <w:rPr>
           <w:rFonts w:ascii="Arial" w:hAnsi="Arial" w:cs="Arial"/>
@@ -5242,6 +6951,7 @@
         </w:rPr>
         <w:t xml:space="preserve"> </w:t>
       </w:r>
+      <w:proofErr w:type="spellStart"/>
       <w:r>
         <w:rPr>
           <w:rFonts w:cs="Arial"/>
@@ -5249,18 +6959,35 @@
         </w:rPr>
         <w:t>N°</w:t>
       </w:r>
+      <w:proofErr w:type="spellEnd"/>
       <w:r>
         <w:rPr>
           <w:rFonts w:cs="Arial"/>
           <w:highlight w:val="red"/>
         </w:rPr>
-        <w:t xml:space="preserve"> {{ nroTransformador | default("N/A")  }}</w:t>
-      </w:r>
+        <w:t xml:space="preserve"> {{ </w:t>
+      </w:r>
+      <w:proofErr w:type="spellStart"/>
       <w:r>
         <w:rPr>
           <w:rFonts w:cs="Arial"/>
           <w:highlight w:val="red"/>
         </w:rPr>
+        <w:t>nroTransformador</w:t>
+      </w:r>
+      <w:proofErr w:type="spellEnd"/>
+      <w:r>
+        <w:rPr>
+          <w:rFonts w:cs="Arial"/>
+          <w:highlight w:val="red"/>
+        </w:rPr>
+        <w:t xml:space="preserve"> | default("N/A")  }}</w:t>
+      </w:r>
+      <w:r>
+        <w:rPr>
+          <w:rFonts w:cs="Arial"/>
+          <w:highlight w:val="red"/>
+        </w:rPr>
         <w:t xml:space="preserve"> de </w:t>
       </w:r>
       <w:r>
@@ -5268,15 +6995,40 @@
           <w:rFonts w:cs="Arial"/>
           <w:highlight w:val="red"/>
         </w:rPr>
-        <w:t>{{ capacidadTransformador | default("N/A")  }}</w:t>
-      </w:r>
+        <w:t xml:space="preserve">{{ </w:t>
+      </w:r>
+      <w:proofErr w:type="spellStart"/>
       <w:r>
         <w:rPr>
           <w:rFonts w:cs="Arial"/>
           <w:highlight w:val="red"/>
         </w:rPr>
-        <w:t xml:space="preserve"> kVA</w:t>
-      </w:r>
+        <w:t>capacidadTransformador</w:t>
+      </w:r>
+      <w:proofErr w:type="spellEnd"/>
+      <w:r>
+        <w:rPr>
+          <w:rFonts w:cs="Arial"/>
+          <w:highlight w:val="red"/>
+        </w:rPr>
+        <w:t xml:space="preserve"> | default("N/A")  }}</w:t>
+      </w:r>
+      <w:r>
+        <w:rPr>
+          <w:rFonts w:cs="Arial"/>
+          <w:highlight w:val="red"/>
+        </w:rPr>
+        <w:t xml:space="preserve"> </w:t>
+      </w:r>
+      <w:proofErr w:type="spellStart"/>
+      <w:r>
+        <w:rPr>
+          <w:rFonts w:cs="Arial"/>
+          <w:highlight w:val="red"/>
+        </w:rPr>
+        <w:t>kVA</w:t>
+      </w:r>
+      <w:proofErr w:type="spellEnd"/>
       <w:r>
         <w:rPr>
           <w:rFonts w:cs="Arial"/>
@@ -5324,7 +7076,7 @@
         <w:t xml:space="preserve"> </w:t>
       </w:r>
     </w:p>
-    <w:bookmarkEnd w:id="17"/>
+    <w:bookmarkEnd w:id="19"/>
     <w:p>
       <w:pPr>
         <w:rPr>
@@ -5667,7 +7419,27 @@
                               <w:szCs w:val="20"/>
                               <w:lang w:val="es-MX"/>
                             </w:rPr>
-                            <w:t>GIGA Electroingeniería S.A.S.</w:t>
+                            <w:t xml:space="preserve">GIGA </w:t>
+                          </w:r>
+                          <w:proofErr w:type="spellStart"/>
+                          <w:r>
+                            <w:rPr>
+                              <w:rFonts w:ascii="Montserrat Light" w:hAnsi="Montserrat Light"/>
+                              <w:sz w:val="20"/>
+                              <w:szCs w:val="20"/>
+                              <w:lang w:val="es-MX"/>
+                            </w:rPr>
+                            <w:t>Electroingeniería</w:t>
+                          </w:r>
+                          <w:proofErr w:type="spellEnd"/>
+                          <w:r>
+                            <w:rPr>
+                              <w:rFonts w:ascii="Montserrat Light" w:hAnsi="Montserrat Light"/>
+                              <w:sz w:val="20"/>
+                              <w:szCs w:val="20"/>
+                              <w:lang w:val="es-MX"/>
+                            </w:rPr>
+                            <w:t xml:space="preserve"> S.A.S.</w:t>
                           </w:r>
                         </w:p>
                         <w:p>
@@ -5749,7 +7521,27 @@
                         <w:szCs w:val="20"/>
                         <w:lang w:val="es-MX"/>
                       </w:rPr>
-                      <w:t>GIGA Electroingeniería S.A.S.</w:t>
+                      <w:t xml:space="preserve">GIGA </w:t>
+                    </w:r>
+                    <w:proofErr w:type="spellStart"/>
+                    <w:r>
+                      <w:rPr>
+                        <w:rFonts w:ascii="Montserrat Light" w:hAnsi="Montserrat Light"/>
+                        <w:sz w:val="20"/>
+                        <w:szCs w:val="20"/>
+                        <w:lang w:val="es-MX"/>
+                      </w:rPr>
+                      <w:t>Electroingeniería</w:t>
+                    </w:r>
+                    <w:proofErr w:type="spellEnd"/>
+                    <w:r>
+                      <w:rPr>
+                        <w:rFonts w:ascii="Montserrat Light" w:hAnsi="Montserrat Light"/>
+                        <w:sz w:val="20"/>
+                        <w:szCs w:val="20"/>
+                        <w:lang w:val="es-MX"/>
+                      </w:rPr>
+                      <w:t xml:space="preserve"> S.A.S.</w:t>
                     </w:r>
                   </w:p>
                   <w:p>
@@ -5946,7 +7738,27 @@
                               <w:szCs w:val="20"/>
                               <w:lang w:val="es-MX"/>
                             </w:rPr>
-                            <w:t>GIGA Electroingeniería S.A.S.</w:t>
+                            <w:t xml:space="preserve">GIGA </w:t>
+                          </w:r>
+                          <w:proofErr w:type="spellStart"/>
+                          <w:r>
+                            <w:rPr>
+                              <w:rFonts w:ascii="Montserrat Light" w:hAnsi="Montserrat Light"/>
+                              <w:sz w:val="20"/>
+                              <w:szCs w:val="20"/>
+                              <w:lang w:val="es-MX"/>
+                            </w:rPr>
+                            <w:t>Electroingeniería</w:t>
+                          </w:r>
+                          <w:proofErr w:type="spellEnd"/>
+                          <w:r>
+                            <w:rPr>
+                              <w:rFonts w:ascii="Montserrat Light" w:hAnsi="Montserrat Light"/>
+                              <w:sz w:val="20"/>
+                              <w:szCs w:val="20"/>
+                              <w:lang w:val="es-MX"/>
+                            </w:rPr>
+                            <w:t xml:space="preserve"> S.A.S.</w:t>
                           </w:r>
                         </w:p>
                         <w:p>
@@ -6028,7 +7840,27 @@
                         <w:szCs w:val="20"/>
                         <w:lang w:val="es-MX"/>
                       </w:rPr>
-                      <w:t>GIGA Electroingeniería S.A.S.</w:t>
+                      <w:t xml:space="preserve">GIGA </w:t>
+                    </w:r>
+                    <w:proofErr w:type="spellStart"/>
+                    <w:r>
+                      <w:rPr>
+                        <w:rFonts w:ascii="Montserrat Light" w:hAnsi="Montserrat Light"/>
+                        <w:sz w:val="20"/>
+                        <w:szCs w:val="20"/>
+                        <w:lang w:val="es-MX"/>
+                      </w:rPr>
+                      <w:t>Electroingeniería</w:t>
+                    </w:r>
+                    <w:proofErr w:type="spellEnd"/>
+                    <w:r>
+                      <w:rPr>
+                        <w:rFonts w:ascii="Montserrat Light" w:hAnsi="Montserrat Light"/>
+                        <w:sz w:val="20"/>
+                        <w:szCs w:val="20"/>
+                        <w:lang w:val="es-MX"/>
+                      </w:rPr>
+                      <w:t xml:space="preserve"> S.A.S.</w:t>
                     </w:r>
                   </w:p>
                   <w:p>
@@ -12703,26 +14535,6 @@
 </file>
 
 <file path=customXml/item1.xml><?xml version="1.0" encoding="utf-8"?>
-<p:properties xmlns:p="http://schemas.microsoft.com/office/2006/metadata/properties" xmlns:xsi="http://www.w3.org/2001/XMLSchema-instance" xmlns:pc="http://schemas.microsoft.com/office/infopath/2007/PartnerControls">
-  <documentManagement>
-    <lcf76f155ced4ddcb4097134ff3c332f xmlns="845e34c0-2bd4-43a2-a045-af0e19e613c5">
-      <Terms xmlns="http://schemas.microsoft.com/office/infopath/2007/PartnerControls"/>
-    </lcf76f155ced4ddcb4097134ff3c332f>
-    <TaxCatchAll xmlns="f4039113-a6aa-4c86-af95-5db66f0f8cca" xsi:nil="true"/>
-  </documentManagement>
-</p:properties>
-</file>
-
-<file path=customXml/item2.xml><?xml version="1.0" encoding="utf-8"?>
-<?mso-contentType ?>
-<FormTemplates xmlns="http://schemas.microsoft.com/sharepoint/v3/contenttype/forms">
-  <Display>DocumentLibraryForm</Display>
-  <Edit>DocumentLibraryForm</Edit>
-  <New>DocumentLibraryForm</New>
-</FormTemplates>
-</file>
-
-<file path=customXml/item3.xml><?xml version="1.0" encoding="utf-8"?>
 <b:Sources xmlns:b="http://schemas.openxmlformats.org/officeDocument/2006/bibliography" xmlns="http://schemas.openxmlformats.org/officeDocument/2006/bibliography" SelectedStyle="\APA.XSL" StyleName="APA">
   <b:Source>
     <b:Tag>INV09</b:Tag>
@@ -12804,7 +14616,7 @@
 </b:Sources>
 </file>
 
-<file path=customXml/item4.xml><?xml version="1.0" encoding="utf-8"?>
+<file path=customXml/item2.xml><?xml version="1.0" encoding="utf-8"?>
 <ct:contentTypeSchema xmlns:ct="http://schemas.microsoft.com/office/2006/metadata/contentType" xmlns:ma="http://schemas.microsoft.com/office/2006/metadata/properties/metaAttributes" ct:_="" ma:_="" ma:contentTypeName="Documento" ma:contentTypeID="0x0101003DD5F969780F364FBBA63C7CF7945873" ma:contentTypeVersion="13" ma:contentTypeDescription="Crear nuevo documento." ma:contentTypeScope="" ma:versionID="beb6ee14236b2ba2cbf439a8232e5a91">
   <xsd:schema xmlns:xsd="http://www.w3.org/2001/XMLSchema" xmlns:xs="http://www.w3.org/2001/XMLSchema" xmlns:p="http://schemas.microsoft.com/office/2006/metadata/properties" xmlns:ns2="845e34c0-2bd4-43a2-a045-af0e19e613c5" xmlns:ns3="f4039113-a6aa-4c86-af95-5db66f0f8cca" targetNamespace="http://schemas.microsoft.com/office/2006/metadata/properties" ma:root="true" ma:fieldsID="46630d1447ace419864d220648901fd4" ns2:_="" ns3:_="">
     <xsd:import namespace="845e34c0-2bd4-43a2-a045-af0e19e613c5"/>
@@ -13011,26 +14823,27 @@
 </ct:contentTypeSchema>
 </file>
 
-<file path=customXml/itemProps1.xml><?xml version="1.0" encoding="utf-8"?>
-<ds:datastoreItem xmlns:ds="http://schemas.openxmlformats.org/officeDocument/2006/customXml" ds:itemID="{6B1FE3E4-D4C5-4E36-9CED-9D246B2AA5B6}">
-  <ds:schemaRefs>
-    <ds:schemaRef ds:uri="http://schemas.microsoft.com/office/2006/metadata/properties"/>
-    <ds:schemaRef ds:uri="http://schemas.microsoft.com/office/infopath/2007/PartnerControls"/>
-    <ds:schemaRef ds:uri="845e34c0-2bd4-43a2-a045-af0e19e613c5"/>
-    <ds:schemaRef ds:uri="f4039113-a6aa-4c86-af95-5db66f0f8cca"/>
-  </ds:schemaRefs>
-</ds:datastoreItem>
+<file path=customXml/item3.xml><?xml version="1.0" encoding="utf-8"?>
+<p:properties xmlns:p="http://schemas.microsoft.com/office/2006/metadata/properties" xmlns:xsi="http://www.w3.org/2001/XMLSchema-instance" xmlns:pc="http://schemas.microsoft.com/office/infopath/2007/PartnerControls">
+  <documentManagement>
+    <lcf76f155ced4ddcb4097134ff3c332f xmlns="845e34c0-2bd4-43a2-a045-af0e19e613c5">
+      <Terms xmlns="http://schemas.microsoft.com/office/infopath/2007/PartnerControls"/>
+    </lcf76f155ced4ddcb4097134ff3c332f>
+    <TaxCatchAll xmlns="f4039113-a6aa-4c86-af95-5db66f0f8cca" xsi:nil="true"/>
+  </documentManagement>
+</p:properties>
 </file>
 
-<file path=customXml/itemProps2.xml><?xml version="1.0" encoding="utf-8"?>
-<ds:datastoreItem xmlns:ds="http://schemas.openxmlformats.org/officeDocument/2006/customXml" ds:itemID="{ACCE2A2F-BC50-41F6-9420-B98BF911E7CC}">
-  <ds:schemaRefs>
-    <ds:schemaRef ds:uri="http://schemas.microsoft.com/sharepoint/v3/contenttype/forms"/>
-  </ds:schemaRefs>
-</ds:datastoreItem>
+<file path=customXml/item4.xml><?xml version="1.0" encoding="utf-8"?>
+<?mso-contentType ?>
+<FormTemplates xmlns="http://schemas.microsoft.com/sharepoint/v3/contenttype/forms">
+  <Display>DocumentLibraryForm</Display>
+  <Edit>DocumentLibraryForm</Edit>
+  <New>DocumentLibraryForm</New>
+</FormTemplates>
 </file>
 
-<file path=customXml/itemProps3.xml><?xml version="1.0" encoding="utf-8"?>
+<file path=customXml/itemProps1.xml><?xml version="1.0" encoding="utf-8"?>
 <ds:datastoreItem xmlns:ds="http://schemas.openxmlformats.org/officeDocument/2006/customXml" ds:itemID="{1AC2B27F-7CAC-469D-A956-C78124DD2900}">
   <ds:schemaRefs>
     <ds:schemaRef ds:uri="http://schemas.openxmlformats.org/officeDocument/2006/bibliography"/>
@@ -13038,7 +14851,7 @@
 </ds:datastoreItem>
 </file>
 
-<file path=customXml/itemProps4.xml><?xml version="1.0" encoding="utf-8"?>
+<file path=customXml/itemProps2.xml><?xml version="1.0" encoding="utf-8"?>
 <ds:datastoreItem xmlns:ds="http://schemas.openxmlformats.org/officeDocument/2006/customXml" ds:itemID="{0F7A1D05-ADED-402C-875A-A16D872AF440}">
   <ds:schemaRefs>
     <ds:schemaRef ds:uri="http://schemas.microsoft.com/office/2006/metadata/contentType"/>
@@ -13055,4 +14868,23 @@
     <ds:schemaRef ds:uri="http://schemas.microsoft.com/internal/obd"/>
   </ds:schemaRefs>
 </ds:datastoreItem>
+</file>
+
+<file path=customXml/itemProps3.xml><?xml version="1.0" encoding="utf-8"?>
+<ds:datastoreItem xmlns:ds="http://schemas.openxmlformats.org/officeDocument/2006/customXml" ds:itemID="{6B1FE3E4-D4C5-4E36-9CED-9D246B2AA5B6}">
+  <ds:schemaRefs>
+    <ds:schemaRef ds:uri="http://schemas.microsoft.com/office/2006/metadata/properties"/>
+    <ds:schemaRef ds:uri="http://schemas.microsoft.com/office/infopath/2007/PartnerControls"/>
+    <ds:schemaRef ds:uri="845e34c0-2bd4-43a2-a045-af0e19e613c5"/>
+    <ds:schemaRef ds:uri="f4039113-a6aa-4c86-af95-5db66f0f8cca"/>
+  </ds:schemaRefs>
+</ds:datastoreItem>
+</file>
+
+<file path=customXml/itemProps4.xml><?xml version="1.0" encoding="utf-8"?>
+<ds:datastoreItem xmlns:ds="http://schemas.openxmlformats.org/officeDocument/2006/customXml" ds:itemID="{ACCE2A2F-BC50-41F6-9420-B98BF911E7CC}">
+  <ds:schemaRefs>
+    <ds:schemaRef ds:uri="http://schemas.microsoft.com/sharepoint/v3/contenttype/forms"/>
+  </ds:schemaRefs>
+</ds:datastoreItem>
 </file>
</xml_diff>